<commit_message>
Documento de Requerimientos V2
Se está subiendo la nueva versión del documento de requerimientos.
Cambios en el requerimiento 5 y 6 que corresponden a la etapa del prototipado
</commit_message>
<xml_diff>
--- a/Proyectos/Tool de Identificación de Requisitos de Software/Analisis/TIRS-DR.docx
+++ b/Proyectos/Tool de Identificación de Requisitos de Software/Analisis/TIRS-DR.docx
@@ -54,15 +54,15 @@
               <wp:anchor allowOverlap="1" behindDoc="0" distB="0" distT="0" distL="114300" distR="114300" hidden="0" layoutInCell="1" locked="0" relativeHeight="0" simplePos="0">
                 <wp:simplePos x="0" y="0"/>
                 <wp:positionH relativeFrom="column">
-                  <wp:posOffset>558800</wp:posOffset>
+                  <wp:posOffset>546100</wp:posOffset>
                 </wp:positionH>
                 <wp:positionV relativeFrom="paragraph">
                   <wp:posOffset>0</wp:posOffset>
                 </wp:positionV>
-                <wp:extent cx="3137151" cy="40206"/>
+                <wp:extent cx="3146676" cy="49731"/>
                 <wp:effectExtent b="0" l="0" r="0" t="0"/>
                 <wp:wrapNone/>
-                <wp:docPr id="597457503" name=""/>
+                <wp:docPr id="597457516" name=""/>
                 <a:graphic>
                   <a:graphicData uri="http://schemas.microsoft.com/office/word/2010/wordprocessingShape">
                     <wps:wsp>
@@ -100,20 +100,20 @@
               <wp:anchor allowOverlap="1" behindDoc="0" distB="0" distT="0" distL="114300" distR="114300" hidden="0" layoutInCell="1" locked="0" relativeHeight="0" simplePos="0">
                 <wp:simplePos x="0" y="0"/>
                 <wp:positionH relativeFrom="column">
-                  <wp:posOffset>558800</wp:posOffset>
+                  <wp:posOffset>546100</wp:posOffset>
                 </wp:positionH>
                 <wp:positionV relativeFrom="paragraph">
                   <wp:posOffset>0</wp:posOffset>
                 </wp:positionV>
-                <wp:extent cx="3137151" cy="40206"/>
+                <wp:extent cx="3146676" cy="49731"/>
                 <wp:effectExtent b="0" l="0" r="0" t="0"/>
                 <wp:wrapNone/>
-                <wp:docPr id="597457503" name="image12.png"/>
+                <wp:docPr id="597457516" name="image13.png"/>
                 <a:graphic>
                   <a:graphicData uri="http://schemas.openxmlformats.org/drawingml/2006/picture">
                     <pic:pic>
                       <pic:nvPicPr>
-                        <pic:cNvPr id="0" name="image12.png"/>
+                        <pic:cNvPr id="0" name="image13.png"/>
                         <pic:cNvPicPr preferRelativeResize="0"/>
                       </pic:nvPicPr>
                       <pic:blipFill>
@@ -126,7 +126,7 @@
                       <pic:spPr>
                         <a:xfrm>
                           <a:off x="0" y="0"/>
-                          <a:ext cx="3137151" cy="40206"/>
+                          <a:ext cx="3146676" cy="49731"/>
                         </a:xfrm>
                         <a:prstGeom prst="rect"/>
                         <a:ln/>
@@ -298,7 +298,7 @@
           <w:szCs w:val="36"/>
           <w:rtl w:val="0"/>
         </w:rPr>
-        <w:t xml:space="preserve">DEFINICION DE REQUERIMIENTOS FUNCIONALES Y NO FUNCIONALES</w:t>
+        <w:t xml:space="preserve">DEFINICIÓN DE REQUERIMIENTOS FUNCIONALES Y NO FUNCIONALES</w:t>
       </w:r>
     </w:p>
     <w:p>
@@ -328,7 +328,7 @@
           <w:szCs w:val="26"/>
           <w:rtl w:val="0"/>
         </w:rPr>
-        <w:t xml:space="preserve">VERSION 1.0</w:t>
+        <w:t xml:space="preserve">VERSIÓN 2.0</w:t>
       </w:r>
     </w:p>
     <w:p>
@@ -356,9 +356,7 @@
     <w:p>
       <w:pPr>
         <w:jc w:val="both"/>
-        <w:rPr>
-          <w:b w:val="1"/>
-        </w:rPr>
+        <w:rPr/>
       </w:pPr>
       <w:r>
         <w:rPr>
@@ -419,7 +417,7 @@
         <w:rPr>
           <w:rtl w:val="0"/>
         </w:rPr>
-        <w:t xml:space="preserve">Gestion de requerimientos </w:t>
+        <w:t xml:space="preserve">Gestión de requerimientos </w:t>
         <w:tab/>
       </w:r>
       <w:r>
@@ -443,28 +441,6 @@
         </w:rPr>
         <w:t xml:space="preserve">10/09/2019</w:t>
       </w:r>
-      <w:r>
-        <w:rPr>
-          <w:rtl w:val="0"/>
-        </w:rPr>
-      </w:r>
-    </w:p>
-    <w:p>
-      <w:pPr>
-        <w:jc w:val="both"/>
-        <w:rPr/>
-      </w:pPr>
-      <w:r>
-        <w:rPr>
-          <w:rtl w:val="0"/>
-        </w:rPr>
-      </w:r>
-    </w:p>
-    <w:p>
-      <w:pPr>
-        <w:jc w:val="both"/>
-        <w:rPr/>
-      </w:pPr>
       <w:r>
         <w:rPr>
           <w:rtl w:val="0"/>
@@ -570,7 +546,11 @@
         <w:jc w:val="center"/>
         <w:tblBorders>
           <w:top w:color="000000" w:space="0" w:sz="4" w:val="dashed"/>
+          <w:left w:color="000000" w:space="0" w:sz="4" w:val="single"/>
+          <w:bottom w:color="000000" w:space="0" w:sz="4" w:val="single"/>
+          <w:right w:color="000000" w:space="0" w:sz="4" w:val="single"/>
           <w:insideH w:color="000000" w:space="0" w:sz="4" w:val="dashed"/>
+          <w:insideV w:color="000000" w:space="0" w:sz="4" w:val="single"/>
         </w:tblBorders>
         <w:tblLayout w:type="fixed"/>
         <w:tblLook w:val="0000"/>
@@ -700,9 +680,9 @@
                 <mc:Choice Requires="wpg">
                   <w:drawing>
                     <wp:inline distB="114300" distT="114300" distL="114300" distR="114300">
-                      <wp:extent cx="1419225" cy="1238250"/>
+                      <wp:extent cx="1428750" cy="1247775"/>
                       <wp:effectExtent b="0" l="0" r="0" t="0"/>
-                      <wp:docPr id="597457502" name=""/>
+                      <wp:docPr id="597457515" name=""/>
                       <a:graphic>
                         <a:graphicData uri="http://schemas.microsoft.com/office/word/2010/wordprocessingShape">
                           <wps:wsp>
@@ -710,7 +690,7 @@
                             <wps:cNvPr id="2" name="Shape 2"/>
                             <wps:spPr>
                               <a:xfrm>
-                                <a:off x="2817501" y="754735"/>
+                                <a:off x="4644238" y="3169838"/>
                                 <a:ext cx="1403525" cy="1220325"/>
                               </a:xfrm>
                               <a:custGeom>
@@ -860,10 +840,22 @@
                                 </a:solidFill>
                                 <a:prstDash val="solid"/>
                                 <a:round/>
-                                <a:headEnd len="med" w="med" type="none"/>
-                                <a:tailEnd len="med" w="med" type="none"/>
+                                <a:headEnd len="sm" w="sm" type="none"/>
+                                <a:tailEnd len="sm" w="sm" type="none"/>
                               </a:ln>
                             </wps:spPr>
+                            <wps:txbx>
+                              <w:txbxContent>
+                                <w:p>
+                                  <w:pPr>
+                                    <w:spacing w:after="0" w:before="0" w:line="240"/>
+                                    <w:ind w:left="0" w:right="0" w:firstLine="0"/>
+                                    <w:jc w:val="left"/>
+                                    <w:textDirection w:val="btLr"/>
+                                  </w:pPr>
+                                </w:p>
+                              </w:txbxContent>
+                            </wps:txbx>
                             <wps:bodyPr anchorCtr="0" anchor="ctr" bIns="91425" lIns="91425" spcFirstLastPara="1" rIns="91425" wrap="square" tIns="91425">
                               <a:noAutofit/>
                             </wps:bodyPr>
@@ -876,14 +868,14 @@
                 <mc:Fallback>
                   <w:drawing>
                     <wp:inline distB="114300" distT="114300" distL="114300" distR="114300">
-                      <wp:extent cx="1419225" cy="1238250"/>
+                      <wp:extent cx="1428750" cy="1247775"/>
                       <wp:effectExtent b="0" l="0" r="0" t="0"/>
-                      <wp:docPr id="597457502" name="image11.png"/>
+                      <wp:docPr id="597457515" name="image12.png"/>
                       <a:graphic>
                         <a:graphicData uri="http://schemas.openxmlformats.org/drawingml/2006/picture">
                           <pic:pic>
                             <pic:nvPicPr>
-                              <pic:cNvPr id="0" name="image11.png"/>
+                              <pic:cNvPr id="0" name="image12.png"/>
                               <pic:cNvPicPr preferRelativeResize="0"/>
                             </pic:nvPicPr>
                             <pic:blipFill>
@@ -896,7 +888,7 @@
                             <pic:spPr>
                               <a:xfrm>
                                 <a:off x="0" y="0"/>
-                                <a:ext cx="1419225" cy="1238250"/>
+                                <a:ext cx="1428750" cy="1247775"/>
                               </a:xfrm>
                               <a:prstGeom prst="rect"/>
                               <a:ln/>
@@ -1047,6 +1039,21 @@
         </w:tc>
       </w:tr>
     </w:tbl>
+    <w:p>
+      <w:pPr>
+        <w:jc w:val="both"/>
+        <w:rPr>
+          <w:b w:val="1"/>
+          <w:sz w:val="24"/>
+          <w:szCs w:val="24"/>
+        </w:rPr>
+      </w:pPr>
+      <w:r>
+        <w:rPr>
+          <w:rtl w:val="0"/>
+        </w:rPr>
+      </w:r>
+    </w:p>
     <w:p>
       <w:pPr>
         <w:jc w:val="both"/>
@@ -1602,6 +1609,50 @@
     <w:p>
       <w:pPr>
         <w:jc w:val="both"/>
+        <w:rPr/>
+      </w:pPr>
+      <w:r>
+        <w:rPr>
+          <w:rtl w:val="0"/>
+        </w:rPr>
+      </w:r>
+    </w:p>
+    <w:p>
+      <w:pPr>
+        <w:jc w:val="both"/>
+        <w:rPr/>
+      </w:pPr>
+      <w:r>
+        <w:rPr>
+          <w:rtl w:val="0"/>
+        </w:rPr>
+      </w:r>
+    </w:p>
+    <w:p>
+      <w:pPr>
+        <w:jc w:val="both"/>
+        <w:rPr/>
+      </w:pPr>
+      <w:r>
+        <w:rPr>
+          <w:rtl w:val="0"/>
+        </w:rPr>
+      </w:r>
+    </w:p>
+    <w:p>
+      <w:pPr>
+        <w:jc w:val="both"/>
+        <w:rPr/>
+      </w:pPr>
+      <w:r>
+        <w:rPr>
+          <w:rtl w:val="0"/>
+        </w:rPr>
+      </w:r>
+    </w:p>
+    <w:p>
+      <w:pPr>
+        <w:jc w:val="both"/>
         <w:rPr>
           <w:b w:val="1"/>
           <w:sz w:val="32"/>
@@ -1640,7 +1691,7 @@
     <w:tbl>
       <w:tblPr>
         <w:tblStyle w:val="Table3"/>
-        <w:tblW w:w="10035.0" w:type="dxa"/>
+        <w:tblW w:w="10048.0" w:type="dxa"/>
         <w:jc w:val="left"/>
         <w:tblInd w:w="-176.0" w:type="dxa"/>
         <w:tblBorders>
@@ -1658,16 +1709,16 @@
         <w:gridCol w:w="851"/>
         <w:gridCol w:w="1418"/>
         <w:gridCol w:w="992"/>
-        <w:gridCol w:w="2693"/>
-        <w:gridCol w:w="2559"/>
+        <w:gridCol w:w="2055"/>
+        <w:gridCol w:w="3210"/>
         <w:gridCol w:w="1522"/>
         <w:tblGridChange w:id="0">
           <w:tblGrid>
             <w:gridCol w:w="851"/>
             <w:gridCol w:w="1418"/>
             <w:gridCol w:w="992"/>
-            <w:gridCol w:w="2693"/>
-            <w:gridCol w:w="2559"/>
+            <w:gridCol w:w="2055"/>
+            <w:gridCol w:w="3210"/>
             <w:gridCol w:w="1522"/>
           </w:tblGrid>
         </w:tblGridChange>
@@ -1979,25 +2030,11 @@
             </w:pPr>
             <w:r>
               <w:rPr>
-                <w:rtl w:val="0"/>
-              </w:rPr>
-            </w:r>
-          </w:p>
-        </w:tc>
-        <w:tc>
-          <w:tcPr/>
-          <w:p>
-            <w:pPr>
-              <w:jc w:val="both"/>
-              <w:rPr>
                 <w:sz w:val="18"/>
                 <w:szCs w:val="18"/>
-              </w:rPr>
-            </w:pPr>
-            <w:r>
-              <w:rPr>
-                <w:rtl w:val="0"/>
-              </w:rPr>
+                <w:rtl w:val="0"/>
+              </w:rPr>
+              <w:t xml:space="preserve">11/07/2020</w:t>
             </w:r>
           </w:p>
         </w:tc>
@@ -2013,25 +2050,48 @@
             </w:pPr>
             <w:r>
               <w:rPr>
-                <w:rtl w:val="0"/>
-              </w:rPr>
-            </w:r>
-          </w:p>
-        </w:tc>
-        <w:tc>
-          <w:tcPr/>
-          <w:p>
-            <w:pPr>
-              <w:jc w:val="both"/>
-              <w:rPr>
                 <w:sz w:val="18"/>
                 <w:szCs w:val="18"/>
-              </w:rPr>
-            </w:pPr>
-            <w:r>
-              <w:rPr>
-                <w:rtl w:val="0"/>
-              </w:rPr>
+                <w:rtl w:val="0"/>
+              </w:rPr>
+              <w:t xml:space="preserve">2.0</w:t>
+            </w:r>
+          </w:p>
+        </w:tc>
+        <w:tc>
+          <w:tcPr/>
+          <w:p>
+            <w:pPr>
+              <w:jc w:val="both"/>
+              <w:rPr>
+                <w:sz w:val="18"/>
+                <w:szCs w:val="18"/>
+              </w:rPr>
+            </w:pPr>
+            <w:r>
+              <w:rPr>
+                <w:rtl w:val="0"/>
+              </w:rPr>
+            </w:r>
+          </w:p>
+        </w:tc>
+        <w:tc>
+          <w:tcPr/>
+          <w:p>
+            <w:pPr>
+              <w:jc w:val="both"/>
+              <w:rPr>
+                <w:sz w:val="18"/>
+                <w:szCs w:val="18"/>
+              </w:rPr>
+            </w:pPr>
+            <w:r>
+              <w:rPr>
+                <w:sz w:val="18"/>
+                <w:szCs w:val="18"/>
+                <w:rtl w:val="0"/>
+              </w:rPr>
+              <w:t xml:space="preserve">Variación de dos requerimientos</w:t>
             </w:r>
           </w:p>
         </w:tc>
@@ -2164,39 +2224,6 @@
         </w:tc>
       </w:tr>
     </w:tbl>
-    <w:p>
-      <w:pPr>
-        <w:jc w:val="both"/>
-        <w:rPr/>
-      </w:pPr>
-      <w:r>
-        <w:rPr>
-          <w:rtl w:val="0"/>
-        </w:rPr>
-      </w:r>
-    </w:p>
-    <w:p>
-      <w:pPr>
-        <w:jc w:val="both"/>
-        <w:rPr/>
-      </w:pPr>
-      <w:r>
-        <w:rPr>
-          <w:rtl w:val="0"/>
-        </w:rPr>
-      </w:r>
-    </w:p>
-    <w:p>
-      <w:pPr>
-        <w:jc w:val="both"/>
-        <w:rPr/>
-      </w:pPr>
-      <w:r>
-        <w:rPr>
-          <w:rtl w:val="0"/>
-        </w:rPr>
-      </w:r>
-    </w:p>
     <w:bookmarkStart w:colFirst="0" w:colLast="0" w:name="bookmark=id.gjdgxs" w:id="0"/>
     <w:bookmarkEnd w:id="0"/>
     <w:p>
@@ -3568,11 +3595,42 @@
               </w:rPr>
               <w:t xml:space="preserve">3.1.5</w:t>
               <w:tab/>
-              <w:t xml:space="preserve">El administrador debe ser el único que podrá decidir qué expositores se presentaran por cada evento.</w:t>
-              <w:tab/>
-              <w:t xml:space="preserve">11</w:t>
+              <w:t xml:space="preserve">El administrador debe ser el único que podrá decidir qué expositores se </w:t>
             </w:r>
           </w:hyperlink>
+          <w:r>
+            <w:fldChar w:fldCharType="begin"/>
+            <w:instrText xml:space="preserve"> PAGEREF _heading=h.vx1227 \h </w:instrText>
+            <w:fldChar w:fldCharType="separate"/>
+          </w:r>
+          <w:r>
+            <w:rPr>
+              <w:rtl w:val="0"/>
+            </w:rPr>
+            <w:t xml:space="preserve">presentarán</w:t>
+          </w:r>
+          <w:r>
+            <w:rPr>
+              <w:rFonts w:ascii="Calibri" w:cs="Calibri" w:eastAsia="Calibri" w:hAnsi="Calibri"/>
+              <w:b w:val="0"/>
+              <w:i w:val="0"/>
+              <w:smallCaps w:val="0"/>
+              <w:strike w:val="0"/>
+              <w:color w:val="000000"/>
+              <w:sz w:val="22"/>
+              <w:szCs w:val="22"/>
+              <w:u w:val="none"/>
+              <w:shd w:fill="auto" w:val="clear"/>
+              <w:vertAlign w:val="baseline"/>
+              <w:rtl w:val="0"/>
+            </w:rPr>
+            <w:t xml:space="preserve"> por cada evento.</w:t>
+            <w:tab/>
+            <w:t xml:space="preserve">11</w:t>
+          </w:r>
+          <w:r>
+            <w:fldChar w:fldCharType="end"/>
+          </w:r>
           <w:r>
             <w:rPr>
               <w:rtl w:val="0"/>
@@ -4204,7 +4262,7 @@
         <w:pStyle w:val="Heading2"/>
         <w:numPr>
           <w:ilvl w:val="0"/>
-          <w:numId w:val="4"/>
+          <w:numId w:val="1"/>
         </w:numPr>
         <w:spacing w:after="200" w:before="0" w:lineRule="auto"/>
         <w:ind w:left="284" w:hanging="426"/>
@@ -4232,7 +4290,7 @@
         <w:pStyle w:val="Heading3"/>
         <w:numPr>
           <w:ilvl w:val="1"/>
-          <w:numId w:val="6"/>
+          <w:numId w:val="3"/>
         </w:numPr>
         <w:spacing w:after="200" w:before="0" w:lineRule="auto"/>
         <w:ind w:left="709" w:hanging="425"/>
@@ -4255,6 +4313,7 @@
     </w:p>
     <w:p>
       <w:pPr>
+        <w:jc w:val="both"/>
         <w:rPr/>
       </w:pPr>
       <w:r>
@@ -4269,7 +4328,7 @@
         <w:pStyle w:val="Heading3"/>
         <w:numPr>
           <w:ilvl w:val="1"/>
-          <w:numId w:val="6"/>
+          <w:numId w:val="3"/>
         </w:numPr>
         <w:spacing w:after="200" w:before="0" w:lineRule="auto"/>
         <w:ind w:left="709" w:hanging="425"/>
@@ -4298,13 +4357,14 @@
     </w:p>
     <w:p>
       <w:pPr>
+        <w:jc w:val="both"/>
         <w:rPr/>
       </w:pPr>
       <w:r>
         <w:rPr>
           <w:rtl w:val="0"/>
         </w:rPr>
-        <w:t xml:space="preserve">El sistema a desarrollar permitirá la colaboración en conjunta del usuario y el desarrollador en el proceso de captación de requerimientos, donde el usuario podrá hacer un el prototipo del sistema que requiere para que así el desarrollador del proyecto pueda construir según a la necesidad de usuario.</w:t>
+        <w:t xml:space="preserve">El sistema a desarrollar permitirá la colaboración conjunta del usuario y el desarrollador  en el proceso de captación de requerimientos, donde el usuario podrá participar en el prototipado del sistema que requiere, para que así,  el desarrollador del proyecto pueda construir según a la necesidad de usuario.</w:t>
       </w:r>
     </w:p>
     <w:p>
@@ -4312,7 +4372,7 @@
         <w:pStyle w:val="Heading3"/>
         <w:numPr>
           <w:ilvl w:val="1"/>
-          <w:numId w:val="6"/>
+          <w:numId w:val="3"/>
         </w:numPr>
         <w:spacing w:after="200" w:before="0" w:lineRule="auto"/>
         <w:ind w:left="709" w:hanging="425"/>
@@ -4335,7 +4395,15 @@
     </w:p>
     <w:p>
       <w:pPr>
-        <w:rPr/>
+        <w:numPr>
+          <w:ilvl w:val="0"/>
+          <w:numId w:val="4"/>
+        </w:numPr>
+        <w:spacing w:after="0" w:afterAutospacing="0"/>
+        <w:ind w:left="720" w:hanging="360"/>
+        <w:rPr>
+          <w:u w:val="none"/>
+        </w:rPr>
       </w:pPr>
       <w:r>
         <w:rPr>
@@ -4346,7 +4414,15 @@
     </w:p>
     <w:p>
       <w:pPr>
-        <w:rPr/>
+        <w:numPr>
+          <w:ilvl w:val="0"/>
+          <w:numId w:val="4"/>
+        </w:numPr>
+        <w:spacing w:after="0" w:afterAutospacing="0"/>
+        <w:ind w:left="720" w:hanging="360"/>
+        <w:rPr>
+          <w:u w:val="none"/>
+        </w:rPr>
       </w:pPr>
       <w:r>
         <w:rPr>
@@ -4357,13 +4433,40 @@
     </w:p>
     <w:p>
       <w:pPr>
-        <w:rPr/>
-      </w:pPr>
-      <w:r>
-        <w:rPr>
-          <w:rtl w:val="0"/>
-        </w:rPr>
-        <w:t xml:space="preserve">No se pueden recuperar los cambios confirmados.  </w:t>
+        <w:numPr>
+          <w:ilvl w:val="0"/>
+          <w:numId w:val="4"/>
+        </w:numPr>
+        <w:spacing w:after="0" w:afterAutospacing="0"/>
+        <w:ind w:left="720" w:hanging="360"/>
+        <w:rPr>
+          <w:u w:val="none"/>
+        </w:rPr>
+      </w:pPr>
+      <w:r>
+        <w:rPr>
+          <w:rtl w:val="0"/>
+        </w:rPr>
+        <w:t xml:space="preserve">No se pueden recuperar los cambios confirmados. </w:t>
+      </w:r>
+    </w:p>
+    <w:p>
+      <w:pPr>
+        <w:numPr>
+          <w:ilvl w:val="0"/>
+          <w:numId w:val="4"/>
+        </w:numPr>
+        <w:spacing w:after="0" w:afterAutospacing="0"/>
+        <w:ind w:left="720" w:hanging="360"/>
+        <w:rPr>
+          <w:u w:val="none"/>
+        </w:rPr>
+      </w:pPr>
+      <w:r>
+        <w:rPr>
+          <w:rtl w:val="0"/>
+        </w:rPr>
+        <w:t xml:space="preserve">No incluye un módulo de prototipado nativo.</w:t>
       </w:r>
     </w:p>
     <w:p>
@@ -4371,7 +4474,7 @@
         <w:pStyle w:val="Heading3"/>
         <w:numPr>
           <w:ilvl w:val="1"/>
-          <w:numId w:val="6"/>
+          <w:numId w:val="3"/>
         </w:numPr>
         <w:spacing w:after="200" w:before="0" w:lineRule="auto"/>
         <w:ind w:left="709" w:hanging="425"/>
@@ -4403,7 +4506,7 @@
       <w:pPr>
         <w:numPr>
           <w:ilvl w:val="1"/>
-          <w:numId w:val="7"/>
+          <w:numId w:val="5"/>
         </w:numPr>
         <w:ind w:left="1724" w:hanging="360"/>
         <w:jc w:val="both"/>
@@ -5009,7 +5112,7 @@
         <w:pStyle w:val="Heading3"/>
         <w:numPr>
           <w:ilvl w:val="1"/>
-          <w:numId w:val="6"/>
+          <w:numId w:val="3"/>
         </w:numPr>
         <w:spacing w:after="200" w:before="0" w:lineRule="auto"/>
         <w:ind w:left="709" w:hanging="425"/>
@@ -5091,7 +5194,20 @@
           <w:color w:val="000000"/>
           <w:rtl w:val="0"/>
         </w:rPr>
-        <w:t xml:space="preserve">Por último, la cuarta sección del documento se anexará toda la documentación útil para comprender los requerimientos.</w:t>
+        <w:t xml:space="preserve">Por último, </w:t>
+      </w:r>
+      <w:r>
+        <w:rPr>
+          <w:rtl w:val="0"/>
+        </w:rPr>
+        <w:t xml:space="preserve">en la</w:t>
+      </w:r>
+      <w:r>
+        <w:rPr>
+          <w:color w:val="000000"/>
+          <w:rtl w:val="0"/>
+        </w:rPr>
+        <w:t xml:space="preserve"> cuarta sección del documento se anexará toda la documentación útil para comprender los requerimientos.</w:t>
       </w:r>
     </w:p>
     <w:p>
@@ -5099,7 +5215,7 @@
         <w:pStyle w:val="Heading2"/>
         <w:numPr>
           <w:ilvl w:val="0"/>
-          <w:numId w:val="4"/>
+          <w:numId w:val="1"/>
         </w:numPr>
         <w:spacing w:after="200" w:before="0" w:lineRule="auto"/>
         <w:ind w:left="284" w:hanging="426"/>
@@ -5125,7 +5241,7 @@
         <w:pStyle w:val="Heading2"/>
         <w:numPr>
           <w:ilvl w:val="1"/>
-          <w:numId w:val="4"/>
+          <w:numId w:val="1"/>
         </w:numPr>
         <w:spacing w:after="200" w:before="0" w:lineRule="auto"/>
         <w:ind w:left="720" w:hanging="360"/>
@@ -5141,7 +5257,7 @@
           <w:szCs w:val="26"/>
           <w:rtl w:val="0"/>
         </w:rPr>
-        <w:t xml:space="preserve">Perspectiva del producto</w:t>
+        <w:t xml:space="preserve"> Perspectiva del producto</w:t>
       </w:r>
       <w:r>
         <w:rPr>
@@ -5204,7 +5320,7 @@
         <w:pStyle w:val="Heading3"/>
         <w:numPr>
           <w:ilvl w:val="1"/>
-          <w:numId w:val="4"/>
+          <w:numId w:val="1"/>
         </w:numPr>
         <w:spacing w:after="200" w:before="0" w:lineRule="auto"/>
         <w:ind w:left="720" w:hanging="360"/>
@@ -5222,13 +5338,19 @@
           <w:szCs w:val="26"/>
           <w:rtl w:val="0"/>
         </w:rPr>
-        <w:t xml:space="preserve">Objetivos del sistema</w:t>
+        <w:t xml:space="preserve"> Objetivos del sistema</w:t>
       </w:r>
     </w:p>
     <w:p>
       <w:pPr>
-        <w:rPr>
-          <w:color w:val="000000"/>
+        <w:numPr>
+          <w:ilvl w:val="0"/>
+          <w:numId w:val="6"/>
+        </w:numPr>
+        <w:spacing w:after="0" w:afterAutospacing="0"/>
+        <w:ind w:left="720" w:hanging="360"/>
+        <w:rPr>
+          <w:u w:val="none"/>
         </w:rPr>
       </w:pPr>
       <w:r>
@@ -5254,8 +5376,15 @@
     </w:p>
     <w:p>
       <w:pPr>
+        <w:numPr>
+          <w:ilvl w:val="0"/>
+          <w:numId w:val="6"/>
+        </w:numPr>
+        <w:spacing w:after="0" w:afterAutospacing="0"/>
+        <w:ind w:left="720" w:hanging="360"/>
         <w:rPr>
           <w:color w:val="000000"/>
+          <w:u w:val="none"/>
         </w:rPr>
       </w:pPr>
       <w:r>
@@ -5263,13 +5392,32 @@
           <w:color w:val="000000"/>
           <w:rtl w:val="0"/>
         </w:rPr>
-        <w:t xml:space="preserve">El sistema permitirá que un asesor realice observaciones a los prototipos creados por el cliente y se cree una retro alimentación entre ambos hasta llegar a una versión final consensuada por ambos.</w:t>
+        <w:t xml:space="preserve">El sistema permitirá que un asesor realice observaciones a los prototipos creados por el cliente y se cree una </w:t>
+      </w:r>
+      <w:r>
+        <w:rPr>
+          <w:rtl w:val="0"/>
+        </w:rPr>
+        <w:t xml:space="preserve">retroalimentación</w:t>
+      </w:r>
+      <w:r>
+        <w:rPr>
+          <w:color w:val="000000"/>
+          <w:rtl w:val="0"/>
+        </w:rPr>
+        <w:t xml:space="preserve"> entre ambos hasta llegar a una versión final consensuada por ambos.</w:t>
       </w:r>
     </w:p>
     <w:p>
       <w:pPr>
+        <w:numPr>
+          <w:ilvl w:val="0"/>
+          <w:numId w:val="6"/>
+        </w:numPr>
+        <w:ind w:left="720" w:hanging="360"/>
         <w:rPr>
           <w:color w:val="000000"/>
+          <w:u w:val="none"/>
         </w:rPr>
       </w:pPr>
       <w:r>
@@ -5278,6 +5426,22 @@
           <w:rtl w:val="0"/>
         </w:rPr>
         <w:t xml:space="preserve">El sistema aliviará la carga de estrés de los involucrados en la recopilación de requerimientos ya que presentará una interfaz fácil de comprender y usar. </w:t>
+      </w:r>
+      <w:r>
+        <w:rPr>
+          <w:rtl w:val="0"/>
+        </w:rPr>
+      </w:r>
+    </w:p>
+    <w:p>
+      <w:pPr>
+        <w:ind w:left="720" w:firstLine="0"/>
+        <w:rPr/>
+      </w:pPr>
+      <w:r>
+        <w:rPr>
+          <w:rtl w:val="0"/>
+        </w:rPr>
       </w:r>
     </w:p>
     <w:p>
@@ -5285,7 +5449,7 @@
         <w:pStyle w:val="Heading3"/>
         <w:numPr>
           <w:ilvl w:val="1"/>
-          <w:numId w:val="4"/>
+          <w:numId w:val="1"/>
         </w:numPr>
         <w:spacing w:after="200" w:before="0" w:lineRule="auto"/>
         <w:ind w:left="720" w:hanging="360"/>
@@ -5303,7 +5467,7 @@
           <w:szCs w:val="26"/>
           <w:rtl w:val="0"/>
         </w:rPr>
-        <w:t xml:space="preserve">Funciones del sistema</w:t>
+        <w:t xml:space="preserve"> Funciones del sistema</w:t>
       </w:r>
     </w:p>
     <w:p>
@@ -5336,7 +5500,7 @@
         <w:widowControl w:val="1"/>
         <w:numPr>
           <w:ilvl w:val="0"/>
-          <w:numId w:val="5"/>
+          <w:numId w:val="2"/>
         </w:numPr>
         <w:pBdr>
           <w:top w:space="0" w:sz="0" w:val="nil"/>
@@ -5394,7 +5558,7 @@
         <w:widowControl w:val="1"/>
         <w:numPr>
           <w:ilvl w:val="0"/>
-          <w:numId w:val="5"/>
+          <w:numId w:val="2"/>
         </w:numPr>
         <w:pBdr>
           <w:top w:space="0" w:sz="0" w:val="nil"/>
@@ -5452,7 +5616,7 @@
         <w:widowControl w:val="1"/>
         <w:numPr>
           <w:ilvl w:val="0"/>
-          <w:numId w:val="5"/>
+          <w:numId w:val="2"/>
         </w:numPr>
         <w:pBdr>
           <w:top w:space="0" w:sz="0" w:val="nil"/>
@@ -5523,13 +5687,13 @@
           <w:vertAlign w:val="baseline"/>
           <w:rtl w:val="0"/>
         </w:rPr>
-        <w:t xml:space="preserve">: esta funcionalidad se encargará de la creación, modificación y eliminación de los </w:t>
-      </w:r>
-      <w:r>
-        <w:rPr>
-          <w:rtl w:val="0"/>
-        </w:rPr>
-        <w:t xml:space="preserve">colaboradores </w:t>
+        <w:t xml:space="preserve">: esta funcionalidad </w:t>
+      </w:r>
+      <w:r>
+        <w:rPr>
+          <w:rtl w:val="0"/>
+        </w:rPr>
+        <w:t xml:space="preserve">de asignación y aceptación y eliminación </w:t>
       </w:r>
       <w:r>
         <w:rPr>
@@ -5546,6 +5710,29 @@
           <w:vertAlign w:val="baseline"/>
           <w:rtl w:val="0"/>
         </w:rPr>
+        <w:t xml:space="preserve">de los </w:t>
+      </w:r>
+      <w:r>
+        <w:rPr>
+          <w:rtl w:val="0"/>
+        </w:rPr>
+        <w:t xml:space="preserve">colaboradores </w:t>
+      </w:r>
+      <w:r>
+        <w:rPr>
+          <w:rFonts w:ascii="Calibri" w:cs="Calibri" w:eastAsia="Calibri" w:hAnsi="Calibri"/>
+          <w:b w:val="0"/>
+          <w:i w:val="0"/>
+          <w:smallCaps w:val="0"/>
+          <w:strike w:val="0"/>
+          <w:color w:val="000000"/>
+          <w:sz w:val="22"/>
+          <w:szCs w:val="22"/>
+          <w:u w:val="none"/>
+          <w:shd w:fill="auto" w:val="clear"/>
+          <w:vertAlign w:val="baseline"/>
+          <w:rtl w:val="0"/>
+        </w:rPr>
         <w:t xml:space="preserve">(involucrados del proyecto) asociados a un determinado proyecto de software.</w:t>
       </w:r>
     </w:p>
@@ -5556,7 +5743,7 @@
         <w:widowControl w:val="1"/>
         <w:numPr>
           <w:ilvl w:val="0"/>
-          <w:numId w:val="5"/>
+          <w:numId w:val="2"/>
         </w:numPr>
         <w:pBdr>
           <w:top w:space="0" w:sz="0" w:val="nil"/>
@@ -5604,7 +5791,30 @@
           <w:vertAlign w:val="baseline"/>
           <w:rtl w:val="0"/>
         </w:rPr>
-        <w:t xml:space="preserve"> – Gestión de Requisitos: esta funcionalidad se encargará del registro, modificación y eliminación de requisitos de software para un determinado proyecto de software.</w:t>
+        <w:t xml:space="preserve"> – Gestión de Requisitos: esta funcionalidad se encargará del registro, elección, modificación y eliminación de requisitos de software para un determinado proyecto de software.</w:t>
+      </w:r>
+    </w:p>
+    <w:p>
+      <w:pPr>
+        <w:numPr>
+          <w:ilvl w:val="0"/>
+          <w:numId w:val="2"/>
+        </w:numPr>
+        <w:spacing w:after="0" w:lineRule="auto"/>
+        <w:ind w:left="720" w:hanging="360"/>
+        <w:jc w:val="both"/>
+      </w:pPr>
+      <w:r>
+        <w:rPr>
+          <w:highlight w:val="white"/>
+          <w:rtl w:val="0"/>
+        </w:rPr>
+        <w:t xml:space="preserve">REQ-FUN 005 – Prototipado de requisitos: esta funcionalidad se encargará de la maquetación de un requerimiento utilizando drag and drop de elementos gráficos para un determinado proyecto de software.</w:t>
+      </w:r>
+      <w:r>
+        <w:rPr>
+          <w:rtl w:val="0"/>
+        </w:rPr>
       </w:r>
     </w:p>
     <w:p>
@@ -5614,7 +5824,7 @@
         <w:widowControl w:val="1"/>
         <w:numPr>
           <w:ilvl w:val="0"/>
-          <w:numId w:val="5"/>
+          <w:numId w:val="2"/>
         </w:numPr>
         <w:pBdr>
           <w:top w:space="0" w:sz="0" w:val="nil"/>
@@ -5645,7 +5855,7 @@
         <w:rPr>
           <w:rtl w:val="0"/>
         </w:rPr>
-        <w:t xml:space="preserve">REQ-FUN 005</w:t>
+        <w:t xml:space="preserve">REQ-FUN 006</w:t>
       </w:r>
       <w:r>
         <w:rPr>
@@ -5662,29 +5872,15 @@
           <w:vertAlign w:val="baseline"/>
           <w:rtl w:val="0"/>
         </w:rPr>
-        <w:t xml:space="preserve"> – Manejo de elementos gráficos: esta funcionalidad se encargará de la creación, modificación y eliminación de elementos gráficos (botones, labels, elementos HTML) de requisitos de software registrados para un determinado proyecto.  </w:t>
-      </w:r>
-    </w:p>
-    <w:p>
-      <w:pPr>
-        <w:keepNext w:val="0"/>
-        <w:keepLines w:val="0"/>
-        <w:widowControl w:val="1"/>
-        <w:numPr>
-          <w:ilvl w:val="0"/>
-          <w:numId w:val="5"/>
-        </w:numPr>
-        <w:pBdr>
-          <w:top w:space="0" w:sz="0" w:val="nil"/>
-          <w:left w:space="0" w:sz="0" w:val="nil"/>
-          <w:bottom w:space="0" w:sz="0" w:val="nil"/>
-          <w:right w:space="0" w:sz="0" w:val="nil"/>
-          <w:between w:space="0" w:sz="0" w:val="nil"/>
-        </w:pBdr>
-        <w:shd w:fill="auto" w:val="clear"/>
-        <w:spacing w:after="0" w:before="0" w:line="276" w:lineRule="auto"/>
-        <w:ind w:left="720" w:right="0" w:hanging="360"/>
-        <w:jc w:val="both"/>
+        <w:t xml:space="preserve"> – </w:t>
+      </w:r>
+      <w:r>
+        <w:rPr>
+          <w:rtl w:val="0"/>
+        </w:rPr>
+        <w:t xml:space="preserve">Elección de plantillas</w:t>
+      </w:r>
+      <w:r>
         <w:rPr>
           <w:rFonts w:ascii="Calibri" w:cs="Calibri" w:eastAsia="Calibri" w:hAnsi="Calibri"/>
           <w:b w:val="0"/>
@@ -5697,13 +5893,15 @@
           <w:u w:val="none"/>
           <w:shd w:fill="auto" w:val="clear"/>
           <w:vertAlign w:val="baseline"/>
-        </w:rPr>
-      </w:pPr>
-      <w:r>
-        <w:rPr>
-          <w:rtl w:val="0"/>
-        </w:rPr>
-        <w:t xml:space="preserve">REQ-FUN 006</w:t>
+          <w:rtl w:val="0"/>
+        </w:rPr>
+        <w:t xml:space="preserve">: esta funcionalidad se encargará del prototipado tomando los elementos gráficos de formatos preestablecidos o </w:t>
+      </w:r>
+      <w:r>
+        <w:rPr>
+          <w:rtl w:val="0"/>
+        </w:rPr>
+        <w:t xml:space="preserve">de</w:t>
       </w:r>
       <w:r>
         <w:rPr>
@@ -5720,7 +5918,35 @@
           <w:vertAlign w:val="baseline"/>
           <w:rtl w:val="0"/>
         </w:rPr>
-        <w:t xml:space="preserve"> – Prototipado de requisitos: esta funcionalidad se encargará del prototipado tomando los elementos gráficos de software definidos para un determinado proyecto de software.</w:t>
+        <w:t xml:space="preserve"> </w:t>
+      </w:r>
+      <w:r>
+        <w:rPr>
+          <w:rtl w:val="0"/>
+        </w:rPr>
+        <w:t xml:space="preserve">requisitos pertenecientes de otro proyecto </w:t>
+      </w:r>
+      <w:r>
+        <w:rPr>
+          <w:rFonts w:ascii="Calibri" w:cs="Calibri" w:eastAsia="Calibri" w:hAnsi="Calibri"/>
+          <w:b w:val="0"/>
+          <w:i w:val="0"/>
+          <w:smallCaps w:val="0"/>
+          <w:strike w:val="0"/>
+          <w:color w:val="000000"/>
+          <w:sz w:val="22"/>
+          <w:szCs w:val="22"/>
+          <w:u w:val="none"/>
+          <w:shd w:fill="auto" w:val="clear"/>
+          <w:vertAlign w:val="baseline"/>
+          <w:rtl w:val="0"/>
+        </w:rPr>
+        <w:t xml:space="preserve">para un determinado proyecto de software.</w:t>
+      </w:r>
+      <w:r>
+        <w:rPr>
+          <w:rtl w:val="0"/>
+        </w:rPr>
       </w:r>
     </w:p>
     <w:p>
@@ -5730,7 +5956,7 @@
         <w:widowControl w:val="1"/>
         <w:numPr>
           <w:ilvl w:val="0"/>
-          <w:numId w:val="5"/>
+          <w:numId w:val="2"/>
         </w:numPr>
         <w:pBdr>
           <w:top w:space="0" w:sz="0" w:val="nil"/>
@@ -5778,13 +6004,13 @@
           <w:vertAlign w:val="baseline"/>
           <w:rtl w:val="0"/>
         </w:rPr>
-        <w:t xml:space="preserve"> – Validación de requisitos: esta funcionalidad se encargará de validar el </w:t>
-      </w:r>
-      <w:r>
-        <w:rPr>
-          <w:rtl w:val="0"/>
-        </w:rPr>
-        <w:t xml:space="preserve">prototipo</w:t>
+        <w:t xml:space="preserve"> – Validación de requisitos: esta funcionalidad se encargará </w:t>
+      </w:r>
+      <w:r>
+        <w:rPr>
+          <w:rtl w:val="0"/>
+        </w:rPr>
+        <w:t xml:space="preserve">de que cada colaborador valide </w:t>
       </w:r>
       <w:r>
         <w:rPr>
@@ -5801,26 +6027,34 @@
           <w:vertAlign w:val="baseline"/>
           <w:rtl w:val="0"/>
         </w:rPr>
+        <w:t xml:space="preserve">el </w:t>
+      </w:r>
+      <w:r>
+        <w:rPr>
+          <w:rtl w:val="0"/>
+        </w:rPr>
+        <w:t xml:space="preserve">prototipo</w:t>
+      </w:r>
+      <w:r>
+        <w:rPr>
+          <w:rFonts w:ascii="Calibri" w:cs="Calibri" w:eastAsia="Calibri" w:hAnsi="Calibri"/>
+          <w:b w:val="0"/>
+          <w:i w:val="0"/>
+          <w:smallCaps w:val="0"/>
+          <w:strike w:val="0"/>
+          <w:color w:val="000000"/>
+          <w:sz w:val="22"/>
+          <w:szCs w:val="22"/>
+          <w:u w:val="none"/>
+          <w:shd w:fill="auto" w:val="clear"/>
+          <w:vertAlign w:val="baseline"/>
+          <w:rtl w:val="0"/>
+        </w:rPr>
         <w:t xml:space="preserve"> generado por el sistema para un determinado proyecto de software.</w:t>
       </w:r>
     </w:p>
     <w:p>
       <w:pPr>
-        <w:jc w:val="both"/>
-        <w:rPr/>
-      </w:pPr>
-      <w:r>
-        <w:rPr>
-          <w:rtl w:val="0"/>
-        </w:rPr>
-      </w:r>
-    </w:p>
-    <w:p>
-      <w:pPr>
-        <w:numPr>
-          <w:ilvl w:val="0"/>
-          <w:numId w:val="7"/>
-        </w:numPr>
         <w:pBdr>
           <w:top w:space="0" w:sz="0" w:val="nil"/>
           <w:left w:space="0" w:sz="0" w:val="nil"/>
@@ -5832,67 +6066,10 @@
           <w:tab w:val="left" w:pos="284"/>
         </w:tabs>
         <w:spacing w:after="0" w:lineRule="auto"/>
-        <w:ind w:left="1004" w:hanging="360"/>
+        <w:ind w:left="0" w:firstLine="0"/>
         <w:jc w:val="both"/>
         <w:rPr/>
       </w:pPr>
-      <w:r>
-        <w:rPr>
-          <w:color w:val="000000"/>
-          <w:rtl w:val="0"/>
-        </w:rPr>
-        <w:t xml:space="preserve">Verificar que el evento cumple los requisitos para publicarse.</w:t>
-      </w:r>
-      <w:r>
-        <w:rPr>
-          <w:rtl w:val="0"/>
-        </w:rPr>
-      </w:r>
-    </w:p>
-    <w:p>
-      <w:pPr>
-        <w:tabs>
-          <w:tab w:val="left" w:pos="284"/>
-        </w:tabs>
-        <w:jc w:val="both"/>
-        <w:rPr/>
-      </w:pPr>
-      <w:r>
-        <w:rPr>
-          <w:rtl w:val="0"/>
-        </w:rPr>
-        <w:tab/>
-        <w:t xml:space="preserve">Referente a los usuarios:</w:t>
-      </w:r>
-    </w:p>
-    <w:p>
-      <w:pPr>
-        <w:numPr>
-          <w:ilvl w:val="0"/>
-          <w:numId w:val="2"/>
-        </w:numPr>
-        <w:pBdr>
-          <w:top w:space="0" w:sz="0" w:val="nil"/>
-          <w:left w:space="0" w:sz="0" w:val="nil"/>
-          <w:bottom w:space="0" w:sz="0" w:val="nil"/>
-          <w:right w:space="0" w:sz="0" w:val="nil"/>
-          <w:between w:space="0" w:sz="0" w:val="nil"/>
-        </w:pBdr>
-        <w:tabs>
-          <w:tab w:val="left" w:pos="284"/>
-        </w:tabs>
-        <w:spacing w:after="0" w:lineRule="auto"/>
-        <w:ind w:left="1005" w:hanging="360"/>
-        <w:jc w:val="both"/>
-        <w:rPr/>
-      </w:pPr>
-      <w:r>
-        <w:rPr>
-          <w:color w:val="000000"/>
-          <w:rtl w:val="0"/>
-        </w:rPr>
-        <w:t xml:space="preserve">Reporte de expositores.</w:t>
-      </w:r>
       <w:r>
         <w:rPr>
           <w:rtl w:val="0"/>
@@ -5904,7 +6081,7 @@
         <w:pStyle w:val="Heading3"/>
         <w:numPr>
           <w:ilvl w:val="1"/>
-          <w:numId w:val="4"/>
+          <w:numId w:val="1"/>
         </w:numPr>
         <w:spacing w:after="200" w:before="0" w:lineRule="auto"/>
         <w:ind w:left="720" w:hanging="360"/>
@@ -6029,42 +6206,33 @@
             </w:pPr>
             <w:r>
               <w:rPr>
+                <w:rtl w:val="0"/>
+              </w:rPr>
+              <w:t xml:space="preserve">Master del proyecto</w:t>
+            </w:r>
+          </w:p>
+        </w:tc>
+        <w:tc>
+          <w:tcPr>
+            <w:vAlign w:val="center"/>
+          </w:tcPr>
+          <w:p>
+            <w:pPr>
+              <w:jc w:val="both"/>
+              <w:rPr>
                 <w:color w:val="000000"/>
-                <w:rtl w:val="0"/>
-              </w:rPr>
-              <w:t xml:space="preserve">Colaborador Cliente</w:t>
-            </w:r>
-            <w:r>
-              <w:rPr>
-                <w:rtl w:val="0"/>
-              </w:rPr>
-            </w:r>
-          </w:p>
-        </w:tc>
-        <w:tc>
-          <w:tcPr>
-            <w:vAlign w:val="center"/>
-          </w:tcPr>
-          <w:p>
-            <w:pPr>
-              <w:pBdr>
-                <w:top w:space="0" w:sz="0" w:val="nil"/>
-                <w:left w:space="0" w:sz="0" w:val="nil"/>
-                <w:bottom w:space="0" w:sz="0" w:val="nil"/>
-                <w:right w:space="0" w:sz="0" w:val="nil"/>
-                <w:between w:space="0" w:sz="0" w:val="nil"/>
-              </w:pBdr>
-              <w:jc w:val="both"/>
-              <w:rPr>
-                <w:color w:val="000000"/>
-              </w:rPr>
-            </w:pPr>
-            <w:r>
-              <w:rPr>
-                <w:color w:val="000000"/>
-                <w:rtl w:val="0"/>
-              </w:rPr>
-              <w:t xml:space="preserve">Se encargará de hacer prototipos del sistema a desarrollar, podrá escoger las funcionalidades que requiere que tenga su sistema.</w:t>
+              </w:rPr>
+            </w:pPr>
+            <w:r>
+              <w:rPr>
+                <w:rtl w:val="0"/>
+              </w:rPr>
+              <w:t xml:space="preserve">Podrá crear proyectos, analizar los requerimientos enviados por el cliente y podrá modificar observaciones.</w:t>
+            </w:r>
+            <w:r>
+              <w:rPr>
+                <w:rtl w:val="0"/>
+              </w:rPr>
             </w:r>
           </w:p>
         </w:tc>
@@ -6088,34 +6256,35 @@
                 <w:color w:val="000000"/>
                 <w:rtl w:val="0"/>
               </w:rPr>
-              <w:t xml:space="preserve">Colaborador Asesor</w:t>
-            </w:r>
-          </w:p>
-        </w:tc>
-        <w:tc>
-          <w:tcPr>
-            <w:vAlign w:val="center"/>
-          </w:tcPr>
-          <w:p>
-            <w:pPr>
-              <w:pBdr>
-                <w:top w:space="0" w:sz="0" w:val="nil"/>
-                <w:left w:space="0" w:sz="0" w:val="nil"/>
-                <w:bottom w:space="0" w:sz="0" w:val="nil"/>
-                <w:right w:space="0" w:sz="0" w:val="nil"/>
-                <w:between w:space="0" w:sz="0" w:val="nil"/>
-              </w:pBdr>
-              <w:jc w:val="both"/>
-              <w:rPr>
-                <w:color w:val="000000"/>
-              </w:rPr>
-            </w:pPr>
-            <w:r>
-              <w:rPr>
-                <w:color w:val="000000"/>
-                <w:rtl w:val="0"/>
-              </w:rPr>
-              <w:t xml:space="preserve">Podrá crear proyectos, analizar los requerimientos enviados por el cliente y podrá modificar observaciones.</w:t>
+              <w:t xml:space="preserve">Colaborado</w:t>
+            </w:r>
+            <w:r>
+              <w:rPr>
+                <w:rtl w:val="0"/>
+              </w:rPr>
+              <w:t xml:space="preserve">r</w:t>
+            </w:r>
+            <w:r>
+              <w:rPr>
+                <w:rtl w:val="0"/>
+              </w:rPr>
+            </w:r>
+          </w:p>
+        </w:tc>
+        <w:tc>
+          <w:tcPr>
+            <w:vAlign w:val="center"/>
+          </w:tcPr>
+          <w:p>
+            <w:pPr>
+              <w:jc w:val="both"/>
+              <w:rPr/>
+            </w:pPr>
+            <w:r>
+              <w:rPr>
+                <w:rtl w:val="0"/>
+              </w:rPr>
+              <w:t xml:space="preserve">Se encargará de hacer prototipos del sistema a desarrollar, podrá escoger las funcionalidades que requiere que tenga su sistema.</w:t>
             </w:r>
           </w:p>
         </w:tc>
@@ -6126,7 +6295,7 @@
         <w:pStyle w:val="Heading3"/>
         <w:numPr>
           <w:ilvl w:val="1"/>
-          <w:numId w:val="4"/>
+          <w:numId w:val="1"/>
         </w:numPr>
         <w:tabs>
           <w:tab w:val="left" w:pos="851"/>
@@ -6154,7 +6323,7 @@
       <w:pPr>
         <w:numPr>
           <w:ilvl w:val="0"/>
-          <w:numId w:val="3"/>
+          <w:numId w:val="8"/>
         </w:numPr>
         <w:pBdr>
           <w:top w:space="0" w:sz="0" w:val="nil"/>
@@ -6185,7 +6354,7 @@
       <w:pPr>
         <w:numPr>
           <w:ilvl w:val="0"/>
-          <w:numId w:val="3"/>
+          <w:numId w:val="8"/>
         </w:numPr>
         <w:pBdr>
           <w:top w:space="0" w:sz="0" w:val="nil"/>
@@ -6213,7 +6382,7 @@
       <w:pPr>
         <w:numPr>
           <w:ilvl w:val="0"/>
-          <w:numId w:val="3"/>
+          <w:numId w:val="8"/>
         </w:numPr>
         <w:ind w:left="1004" w:hanging="360"/>
         <w:jc w:val="both"/>
@@ -6224,7 +6393,33 @@
           <w:color w:val="000000"/>
           <w:rtl w:val="0"/>
         </w:rPr>
-        <w:t xml:space="preserve">El sistema estará desarrollado en el lenguaje JavaScript, HTML, CSS.</w:t>
+        <w:t xml:space="preserve">El sistema estará desarrollado en el lenguaje JavaScript, HTML, CSS y utilizando React</w:t>
+      </w:r>
+      <w:r>
+        <w:rPr>
+          <w:rtl w:val="0"/>
+        </w:rPr>
+        <w:t xml:space="preserve">-</w:t>
+      </w:r>
+      <w:r>
+        <w:rPr>
+          <w:color w:val="000000"/>
+          <w:rtl w:val="0"/>
+        </w:rPr>
+        <w:t xml:space="preserve">R</w:t>
+      </w:r>
+      <w:r>
+        <w:rPr>
+          <w:rtl w:val="0"/>
+        </w:rPr>
+        <w:t xml:space="preserve">EDUX</w:t>
+      </w:r>
+      <w:r>
+        <w:rPr>
+          <w:color w:val="000000"/>
+          <w:rtl w:val="0"/>
+        </w:rPr>
+        <w:t xml:space="preserve">.</w:t>
       </w:r>
       <w:r>
         <w:rPr>
@@ -6237,7 +6432,7 @@
         <w:pStyle w:val="Heading3"/>
         <w:numPr>
           <w:ilvl w:val="1"/>
-          <w:numId w:val="4"/>
+          <w:numId w:val="1"/>
         </w:numPr>
         <w:tabs>
           <w:tab w:val="left" w:pos="851"/>
@@ -6258,7 +6453,7 @@
           <w:szCs w:val="26"/>
           <w:rtl w:val="0"/>
         </w:rPr>
-        <w:t xml:space="preserve">Suposiciones y dependencias</w:t>
+        <w:t xml:space="preserve"> Suposiciones y dependencias</w:t>
       </w:r>
     </w:p>
     <w:p>
@@ -6284,7 +6479,7 @@
         <w:rPr>
           <w:rtl w:val="0"/>
         </w:rPr>
-        <w:t xml:space="preserve">El sistema seguirá una arquitectura MVC (Modelo-Vista-Controlador), por que el sistema estará disponible dependerá según la conexión de la WEB y la base de datos, ambas ocupando un lugar en un servidor.</w:t>
+        <w:t xml:space="preserve">El sistema seguirá una arquitectura SOA (arquitectura orientada a servicios), ya que el backend de nuestro sistema se comunicará con el frontend mediante peticiones HTTPS.</w:t>
       </w:r>
     </w:p>
     <w:p>
@@ -6292,7 +6487,7 @@
         <w:pStyle w:val="Heading2"/>
         <w:numPr>
           <w:ilvl w:val="0"/>
-          <w:numId w:val="4"/>
+          <w:numId w:val="1"/>
         </w:numPr>
         <w:spacing w:before="0" w:lineRule="auto"/>
         <w:ind w:left="284" w:hanging="426"/>
@@ -6318,7 +6513,7 @@
         <w:pStyle w:val="Heading3"/>
         <w:numPr>
           <w:ilvl w:val="1"/>
-          <w:numId w:val="1"/>
+          <w:numId w:val="7"/>
         </w:numPr>
         <w:ind w:left="709" w:hanging="425"/>
         <w:jc w:val="both"/>
@@ -6343,7 +6538,7 @@
         <w:pStyle w:val="Heading3"/>
         <w:numPr>
           <w:ilvl w:val="2"/>
-          <w:numId w:val="1"/>
+          <w:numId w:val="7"/>
         </w:numPr>
         <w:ind w:left="284" w:firstLine="284"/>
         <w:jc w:val="both"/>
@@ -6806,11 +7001,6 @@
               </w:rPr>
               <w:t xml:space="preserve">El cliente haciendo uso del sistema podrá registrarse y crear un usuario dentro del sistema así mismo el administrador va a tener la opción de listar , visualizar y eliminar usuarios.  </w:t>
             </w:r>
-            <w:r>
-              <w:rPr>
-                <w:rtl w:val="0"/>
-              </w:rPr>
-            </w:r>
           </w:p>
         </w:tc>
       </w:tr>
@@ -6996,12 +7186,12 @@
           <wp:inline distB="114300" distT="114300" distL="114300" distR="114300">
             <wp:extent cx="5612130" cy="3441700"/>
             <wp:effectExtent b="0" l="0" r="0" t="0"/>
-            <wp:docPr id="597457504" name="image6.png"/>
+            <wp:docPr id="597457517" name="image1.png"/>
             <a:graphic>
               <a:graphicData uri="http://schemas.openxmlformats.org/drawingml/2006/picture">
                 <pic:pic>
                   <pic:nvPicPr>
-                    <pic:cNvPr id="0" name="image6.png"/>
+                    <pic:cNvPr id="0" name="image1.png"/>
                     <pic:cNvPicPr preferRelativeResize="0"/>
                   </pic:nvPicPr>
                   <pic:blipFill>
@@ -7036,7 +7226,7 @@
         <w:pStyle w:val="Heading3"/>
         <w:numPr>
           <w:ilvl w:val="2"/>
-          <w:numId w:val="1"/>
+          <w:numId w:val="7"/>
         </w:numPr>
         <w:ind w:left="284" w:firstLine="284"/>
         <w:jc w:val="both"/>
@@ -7653,12 +7843,12 @@
           <wp:inline distB="114300" distT="114300" distL="114300" distR="114300">
             <wp:extent cx="5612130" cy="3098800"/>
             <wp:effectExtent b="0" l="0" r="0" t="0"/>
-            <wp:docPr id="597457508" name="image4.png"/>
+            <wp:docPr id="597457519" name="image5.png"/>
             <a:graphic>
               <a:graphicData uri="http://schemas.openxmlformats.org/drawingml/2006/picture">
                 <pic:pic>
                   <pic:nvPicPr>
-                    <pic:cNvPr id="0" name="image4.png"/>
+                    <pic:cNvPr id="0" name="image5.png"/>
                     <pic:cNvPicPr preferRelativeResize="0"/>
                   </pic:nvPicPr>
                   <pic:blipFill>
@@ -7708,12 +7898,12 @@
           <wp:inline distB="114300" distT="114300" distL="114300" distR="114300">
             <wp:extent cx="5612130" cy="3073400"/>
             <wp:effectExtent b="0" l="0" r="0" t="0"/>
-            <wp:docPr id="597457514" name="image9.png"/>
+            <wp:docPr id="597457518" name="image6.png"/>
             <a:graphic>
               <a:graphicData uri="http://schemas.openxmlformats.org/drawingml/2006/picture">
                 <pic:pic>
                   <pic:nvPicPr>
-                    <pic:cNvPr id="0" name="image9.png"/>
+                    <pic:cNvPr id="0" name="image6.png"/>
                     <pic:cNvPicPr preferRelativeResize="0"/>
                   </pic:nvPicPr>
                   <pic:blipFill>
@@ -7748,7 +7938,7 @@
         <w:pStyle w:val="Heading3"/>
         <w:numPr>
           <w:ilvl w:val="2"/>
-          <w:numId w:val="1"/>
+          <w:numId w:val="7"/>
         </w:numPr>
         <w:ind w:left="284" w:firstLine="284"/>
         <w:jc w:val="both"/>
@@ -8379,12 +8569,12 @@
           <wp:inline distB="114300" distT="114300" distL="114300" distR="114300">
             <wp:extent cx="5612130" cy="3098800"/>
             <wp:effectExtent b="0" l="0" r="0" t="0"/>
-            <wp:docPr id="597457507" name="image3.png"/>
+            <wp:docPr id="597457521" name="image7.png"/>
             <a:graphic>
               <a:graphicData uri="http://schemas.openxmlformats.org/drawingml/2006/picture">
                 <pic:pic>
                   <pic:nvPicPr>
-                    <pic:cNvPr id="0" name="image3.png"/>
+                    <pic:cNvPr id="0" name="image7.png"/>
                     <pic:cNvPicPr preferRelativeResize="0"/>
                   </pic:nvPicPr>
                   <pic:blipFill>
@@ -8416,10 +8606,30 @@
     </w:p>
     <w:p>
       <w:pPr>
+        <w:rPr/>
+      </w:pPr>
+      <w:r>
+        <w:rPr>
+          <w:rtl w:val="0"/>
+        </w:rPr>
+      </w:r>
+    </w:p>
+    <w:p>
+      <w:pPr>
+        <w:rPr/>
+      </w:pPr>
+      <w:r>
+        <w:rPr>
+          <w:rtl w:val="0"/>
+        </w:rPr>
+      </w:r>
+    </w:p>
+    <w:p>
+      <w:pPr>
         <w:pStyle w:val="Heading3"/>
         <w:numPr>
           <w:ilvl w:val="2"/>
-          <w:numId w:val="1"/>
+          <w:numId w:val="7"/>
         </w:numPr>
         <w:ind w:left="284" w:firstLine="284"/>
         <w:jc w:val="both"/>
@@ -9045,12 +9255,12 @@
           <wp:inline distB="114300" distT="114300" distL="114300" distR="114300">
             <wp:extent cx="5612130" cy="2908300"/>
             <wp:effectExtent b="0" l="0" r="0" t="0"/>
-            <wp:docPr id="597457513" name="image5.png"/>
+            <wp:docPr id="597457520" name="image3.png"/>
             <a:graphic>
               <a:graphicData uri="http://schemas.openxmlformats.org/drawingml/2006/picture">
                 <pic:pic>
                   <pic:nvPicPr>
-                    <pic:cNvPr id="0" name="image5.png"/>
+                    <pic:cNvPr id="0" name="image3.png"/>
                     <pic:cNvPicPr preferRelativeResize="0"/>
                   </pic:nvPicPr>
                   <pic:blipFill>
@@ -9088,14 +9298,14 @@
         <w:rPr/>
         <w:drawing>
           <wp:inline distB="114300" distT="114300" distL="114300" distR="114300">
-            <wp:extent cx="5612130" cy="2870200"/>
+            <wp:extent cx="5622442" cy="2873693"/>
             <wp:effectExtent b="0" l="0" r="0" t="0"/>
-            <wp:docPr id="597457511" name="image7.png"/>
+            <wp:docPr id="597457523" name="image8.png"/>
             <a:graphic>
               <a:graphicData uri="http://schemas.openxmlformats.org/drawingml/2006/picture">
                 <pic:pic>
                   <pic:nvPicPr>
-                    <pic:cNvPr id="0" name="image7.png"/>
+                    <pic:cNvPr id="0" name="image8.png"/>
                     <pic:cNvPicPr preferRelativeResize="0"/>
                   </pic:nvPicPr>
                   <pic:blipFill>
@@ -9108,7 +9318,7 @@
                   <pic:spPr>
                     <a:xfrm>
                       <a:off x="0" y="0"/>
-                      <a:ext cx="5612130" cy="2870200"/>
+                      <a:ext cx="5622442" cy="2873693"/>
                     </a:xfrm>
                     <a:prstGeom prst="rect"/>
                     <a:ln/>
@@ -9130,7 +9340,7 @@
         <w:pStyle w:val="Heading3"/>
         <w:numPr>
           <w:ilvl w:val="2"/>
-          <w:numId w:val="1"/>
+          <w:numId w:val="7"/>
         </w:numPr>
         <w:ind w:left="284" w:firstLine="284"/>
         <w:jc w:val="both"/>
@@ -9147,7 +9357,17 @@
           <w:szCs w:val="27"/>
           <w:rtl w:val="0"/>
         </w:rPr>
-        <w:t xml:space="preserve">El usuario podrá hacer uso de elementos gráficos de maquetación para cada proyecto en base a sus requisitos</w:t>
+        <w:t xml:space="preserve">El usuario se encargará de la maquetación de un requerimiento específico para un determinado proyecto de software</w:t>
+      </w:r>
+      <w:r>
+        <w:rPr>
+          <w:b w:val="0"/>
+          <w:sz w:val="22"/>
+          <w:szCs w:val="22"/>
+          <w:highlight w:val="white"/>
+          <w:rtl w:val="0"/>
+        </w:rPr>
+        <w:t xml:space="preserve">.</w:t>
       </w:r>
       <w:r>
         <w:rPr>
@@ -9422,14 +9642,22 @@
           </w:tcPr>
           <w:p>
             <w:pPr>
+              <w:spacing w:line="276" w:lineRule="auto"/>
+              <w:ind w:left="0" w:firstLine="0"/>
               <w:jc w:val="both"/>
               <w:rPr/>
             </w:pPr>
             <w:r>
               <w:rPr>
-                <w:rtl w:val="0"/>
-              </w:rPr>
-              <w:t xml:space="preserve">Gestión de elementos Gráficos</w:t>
+                <w:highlight w:val="white"/>
+                <w:rtl w:val="0"/>
+              </w:rPr>
+              <w:t xml:space="preserve">Prototipado de requisitos</w:t>
+            </w:r>
+            <w:r>
+              <w:rPr>
+                <w:rtl w:val="0"/>
+              </w:rPr>
             </w:r>
           </w:p>
         </w:tc>
@@ -9738,12 +9966,12 @@
           <wp:inline distB="114300" distT="114300" distL="114300" distR="114300">
             <wp:extent cx="6009046" cy="3502025"/>
             <wp:effectExtent b="0" l="0" r="0" t="0"/>
-            <wp:docPr id="597457505" name="image2.png"/>
+            <wp:docPr id="597457522" name="image4.png"/>
             <a:graphic>
               <a:graphicData uri="http://schemas.openxmlformats.org/drawingml/2006/picture">
                 <pic:pic>
                   <pic:nvPicPr>
-                    <pic:cNvPr id="0" name="image2.png"/>
+                    <pic:cNvPr id="0" name="image4.png"/>
                     <pic:cNvPicPr preferRelativeResize="0"/>
                   </pic:nvPicPr>
                   <pic:blipFill>
@@ -9808,7 +10036,7 @@
         <w:pStyle w:val="Heading3"/>
         <w:numPr>
           <w:ilvl w:val="2"/>
-          <w:numId w:val="1"/>
+          <w:numId w:val="7"/>
         </w:numPr>
         <w:ind w:left="284" w:firstLine="284"/>
         <w:jc w:val="both"/>
@@ -9825,7 +10053,7 @@
           <w:szCs w:val="27"/>
           <w:rtl w:val="0"/>
         </w:rPr>
-        <w:t xml:space="preserve">El usuario podrá escoger los prototipos defino que ya fueron preestablecidos por es sistema para un determinado proyecto </w:t>
+        <w:t xml:space="preserve">El usuario podrá escoger los prototipos que ya fueron preestablecidos en el sistema de un determinado proyecto </w:t>
       </w:r>
       <w:r>
         <w:rPr>
@@ -10106,14 +10334,23 @@
           </w:tcPr>
           <w:p>
             <w:pPr>
-              <w:jc w:val="both"/>
-              <w:rPr/>
-            </w:pPr>
-            <w:r>
-              <w:rPr>
-                <w:rtl w:val="0"/>
-              </w:rPr>
-              <w:t xml:space="preserve">PROTOTIPADO DE REQUISITOS</w:t>
+              <w:spacing w:line="276" w:lineRule="auto"/>
+              <w:ind w:left="0" w:firstLine="0"/>
+              <w:jc w:val="both"/>
+              <w:rPr>
+                <w:highlight w:val="white"/>
+              </w:rPr>
+            </w:pPr>
+            <w:r>
+              <w:rPr>
+                <w:rtl w:val="0"/>
+              </w:rPr>
+              <w:t xml:space="preserve">Elección de plantillas</w:t>
+            </w:r>
+            <w:r>
+              <w:rPr>
+                <w:rtl w:val="0"/>
+              </w:rPr>
             </w:r>
           </w:p>
         </w:tc>
@@ -10235,7 +10472,7 @@
                 <w:szCs w:val="27"/>
                 <w:rtl w:val="0"/>
               </w:rPr>
-              <w:t xml:space="preserve">El usuario podrá escoger los prototipos  preestablecidos en el sistema para cada tipo de proyectos que desee crear, dicho prototipo tendrá las funcionalidades generales necesarias requeridas.</w:t>
+              <w:t xml:space="preserve">El usuario podrá reutilizar los prototipos de sus proyectos o los ya preestablecidos por el sistema para el proyecto de software en desarrollo.</w:t>
             </w:r>
             <w:r>
               <w:rPr>
@@ -10344,7 +10581,7 @@
                 <w:b w:val="1"/>
                 <w:rtl w:val="0"/>
               </w:rPr>
-              <w:t xml:space="preserve">DESCRIPCIÓN DEL CAMBIO Y APROBACION</w:t>
+              <w:t xml:space="preserve">DESCRIPCIÓN DEL CAMBIO Y APROBACIÓN</w:t>
             </w:r>
           </w:p>
         </w:tc>
@@ -10424,12 +10661,12 @@
           <wp:inline distB="114300" distT="114300" distL="114300" distR="114300">
             <wp:extent cx="5612130" cy="3162300"/>
             <wp:effectExtent b="0" l="0" r="0" t="0"/>
-            <wp:docPr id="597457512" name="image8.png"/>
+            <wp:docPr id="597457525" name="image10.png"/>
             <a:graphic>
               <a:graphicData uri="http://schemas.openxmlformats.org/drawingml/2006/picture">
                 <pic:pic>
                   <pic:nvPicPr>
-                    <pic:cNvPr id="0" name="image8.png"/>
+                    <pic:cNvPr id="0" name="image10.png"/>
                     <pic:cNvPicPr preferRelativeResize="0"/>
                   </pic:nvPicPr>
                   <pic:blipFill>
@@ -10464,7 +10701,7 @@
         <w:pStyle w:val="Heading3"/>
         <w:numPr>
           <w:ilvl w:val="2"/>
-          <w:numId w:val="1"/>
+          <w:numId w:val="7"/>
         </w:numPr>
         <w:ind w:left="284" w:firstLine="284"/>
         <w:jc w:val="both"/>
@@ -10806,7 +11043,19 @@
               <w:rPr>
                 <w:rtl w:val="0"/>
               </w:rPr>
-              <w:t xml:space="preserve">REQ-FUN 006</w:t>
+              <w:t xml:space="preserve">REQ-FUN 004</w:t>
+            </w:r>
+          </w:p>
+          <w:p>
+            <w:pPr>
+              <w:jc w:val="both"/>
+              <w:rPr/>
+            </w:pPr>
+            <w:r>
+              <w:rPr>
+                <w:rtl w:val="0"/>
+              </w:rPr>
+              <w:t xml:space="preserve">REQ-FUN 005</w:t>
             </w:r>
           </w:p>
         </w:tc>
@@ -11088,12 +11337,12 @@
           <wp:inline distB="114300" distT="114300" distL="114300" distR="114300">
             <wp:extent cx="5612130" cy="3124200"/>
             <wp:effectExtent b="0" l="0" r="0" t="0"/>
-            <wp:docPr id="597457506" name="image13.png"/>
+            <wp:docPr id="597457524" name="image9.png"/>
             <a:graphic>
               <a:graphicData uri="http://schemas.openxmlformats.org/drawingml/2006/picture">
                 <pic:pic>
                   <pic:nvPicPr>
-                    <pic:cNvPr id="0" name="image13.png"/>
+                    <pic:cNvPr id="0" name="image9.png"/>
                     <pic:cNvPicPr preferRelativeResize="0"/>
                   </pic:nvPicPr>
                   <pic:blipFill>
@@ -11128,7 +11377,7 @@
         <w:pStyle w:val="Heading3"/>
         <w:numPr>
           <w:ilvl w:val="1"/>
-          <w:numId w:val="1"/>
+          <w:numId w:val="7"/>
         </w:numPr>
         <w:ind w:left="709" w:hanging="425"/>
         <w:jc w:val="both"/>
@@ -11153,7 +11402,7 @@
         <w:pStyle w:val="Heading3"/>
         <w:numPr>
           <w:ilvl w:val="2"/>
-          <w:numId w:val="1"/>
+          <w:numId w:val="7"/>
         </w:numPr>
         <w:ind w:left="284" w:firstLine="284"/>
         <w:jc w:val="both"/>
@@ -11168,7 +11417,7 @@
           <w:szCs w:val="26"/>
           <w:rtl w:val="0"/>
         </w:rPr>
-        <w:t xml:space="preserve">El 90% de los usuarios podrán hacer uso del sistema sin necesidad de un manual de usuario.</w:t>
+        <w:t xml:space="preserve">El usuario podrá hacer uso del sistema sin necesidad de un manual de usuario,porque será intuitivo y poca sobrecarga en el interfaz.</w:t>
       </w:r>
     </w:p>
     <w:tbl>
@@ -11361,7 +11610,7 @@
               <w:rPr>
                 <w:rtl w:val="0"/>
               </w:rPr>
-              <w:t xml:space="preserve">REQ-NFU001</w:t>
+              <w:t xml:space="preserve">REQ-NF 001</w:t>
             </w:r>
           </w:p>
         </w:tc>
@@ -11479,7 +11728,7 @@
               <w:rPr>
                 <w:rtl w:val="0"/>
               </w:rPr>
-              <w:t xml:space="preserve">El sistema debe poseer una interfaz gráfica estandarizada, esta incluirá pantallas, menús y opciones, tamaño de las pantallas, color, tipo de letra y configuración de los campos de entrada.</w:t>
+              <w:t xml:space="preserve">El diseño debe ser amigable al usuario, de modo que usuarios inexpertos en el uso de estos sistemas puedan aprender a utilizarlo fácilmente. </w:t>
             </w:r>
           </w:p>
           <w:p>
@@ -11491,7 +11740,7 @@
               <w:rPr>
                 <w:rtl w:val="0"/>
               </w:rPr>
-              <w:t xml:space="preserve">El diseño debe ser amigable al usuario, de modo que usuarios inexpertos en el uso de estos sistemas puedan aprender a utilizarlo fácilmente. El sistema debe brindar al usuario una experiencia amigable y de aprendizaje al mismo tiempo que utiliza el programa para la gestión de los eventos que esté organizando la empresa/persona que crea los eventos.</w:t>
+              <w:t xml:space="preserve">El sistema debe brindar al usuario una experiencia amigable y de aprendizaje al mismo tiempo que utiliza el programa para la gestión de los eventos que esté organizando la empresa/persona que crea los eventos.</w:t>
             </w:r>
           </w:p>
           <w:p>
@@ -11596,7 +11845,7 @@
                 <w:b w:val="1"/>
                 <w:rtl w:val="0"/>
               </w:rPr>
-              <w:t xml:space="preserve">DESCRIPCIÓN DEL CAMBIO Y APROBACION</w:t>
+              <w:t xml:space="preserve">DESCRIPCIÓN DEL CAMBIO Y APROBACIÓN</w:t>
             </w:r>
           </w:p>
         </w:tc>
@@ -11667,7 +11916,7 @@
         <w:pStyle w:val="Heading3"/>
         <w:numPr>
           <w:ilvl w:val="2"/>
-          <w:numId w:val="1"/>
+          <w:numId w:val="7"/>
         </w:numPr>
         <w:ind w:left="284" w:firstLine="283.00000000000006"/>
         <w:jc w:val="both"/>
@@ -11682,7 +11931,7 @@
           <w:szCs w:val="26"/>
           <w:rtl w:val="0"/>
         </w:rPr>
-        <w:t xml:space="preserve">El 100% de los accesos serán concedidos solo si el id de usuario y contraseña coinciden.</w:t>
+        <w:t xml:space="preserve">El 100% de los accesos serán concedidos sólo si el id de usuario y contraseña coinciden.</w:t>
       </w:r>
     </w:p>
     <w:tbl>
@@ -11935,7 +12184,7 @@
               <w:rPr>
                 <w:rtl w:val="0"/>
               </w:rPr>
-              <w:t xml:space="preserve">REQ-NFU002</w:t>
+              <w:t xml:space="preserve">REQ-NF 002</w:t>
             </w:r>
           </w:p>
         </w:tc>
@@ -12407,7 +12656,7 @@
         <w:pStyle w:val="Heading2"/>
         <w:numPr>
           <w:ilvl w:val="0"/>
-          <w:numId w:val="4"/>
+          <w:numId w:val="1"/>
         </w:numPr>
         <w:spacing w:after="200" w:before="0" w:lineRule="auto"/>
         <w:ind w:left="284" w:hanging="426"/>
@@ -12425,7 +12674,7 @@
           <w:szCs w:val="28"/>
           <w:rtl w:val="0"/>
         </w:rPr>
-        <w:t xml:space="preserve">APENDICE</w:t>
+        <w:t xml:space="preserve">APÉNDICE</w:t>
       </w:r>
     </w:p>
     <w:p>
@@ -12433,7 +12682,7 @@
         <w:pStyle w:val="Heading3"/>
         <w:numPr>
           <w:ilvl w:val="1"/>
-          <w:numId w:val="4"/>
+          <w:numId w:val="1"/>
         </w:numPr>
         <w:ind w:left="720" w:hanging="360"/>
         <w:jc w:val="both"/>
@@ -12529,6 +12778,14 @@
       <w:tblW w:w="8838.0" w:type="dxa"/>
       <w:jc w:val="left"/>
       <w:tblInd w:w="0.0" w:type="dxa"/>
+      <w:tblBorders>
+        <w:top w:color="000000" w:space="0" w:sz="4" w:val="single"/>
+        <w:left w:color="000000" w:space="0" w:sz="4" w:val="single"/>
+        <w:bottom w:color="000000" w:space="0" w:sz="4" w:val="single"/>
+        <w:right w:color="000000" w:space="0" w:sz="4" w:val="single"/>
+        <w:insideH w:color="000000" w:space="0" w:sz="4" w:val="single"/>
+        <w:insideV w:color="000000" w:space="0" w:sz="4" w:val="single"/>
+      </w:tblBorders>
       <w:tblLayout w:type="fixed"/>
       <w:tblLook w:val="0600"/>
     </w:tblPr>
@@ -12847,12 +13104,12 @@
         <wp:inline distB="0" distT="0" distL="0" distR="0">
           <wp:extent cx="832245" cy="969606"/>
           <wp:effectExtent b="0" l="0" r="0" t="0"/>
-          <wp:docPr id="597457509" name="image10.png"/>
+          <wp:docPr id="597457527" name="image11.png"/>
           <a:graphic>
             <a:graphicData uri="http://schemas.openxmlformats.org/drawingml/2006/picture">
               <pic:pic>
                 <pic:nvPicPr>
-                  <pic:cNvPr id="0" name="image10.png"/>
+                  <pic:cNvPr id="0" name="image11.png"/>
                   <pic:cNvPicPr preferRelativeResize="0"/>
                 </pic:nvPicPr>
                 <pic:blipFill>
@@ -12966,12 +13223,12 @@
               <wp:inline distB="0" distT="0" distL="0" distR="0">
                 <wp:extent cx="1435107" cy="532101"/>
                 <wp:effectExtent b="0" l="0" r="0" t="0"/>
-                <wp:docPr id="597457510" name="image1.png"/>
+                <wp:docPr id="597457526" name="image2.png"/>
                 <a:graphic>
                   <a:graphicData uri="http://schemas.openxmlformats.org/drawingml/2006/picture">
                     <pic:pic>
                       <pic:nvPicPr>
-                        <pic:cNvPr id="0" name="image1.png"/>
+                        <pic:cNvPr id="0" name="image2.png"/>
                         <pic:cNvPicPr preferRelativeResize="0"/>
                       </pic:nvPicPr>
                       <pic:blipFill>
@@ -13024,7 +13281,7 @@
               <w:szCs w:val="18"/>
               <w:rtl w:val="0"/>
             </w:rPr>
-            <w:t xml:space="preserve">Gestión de eventos</w:t>
+            <w:t xml:space="preserve">Tool de Identificación de requerimientos de Software (TIRS)</w:t>
           </w:r>
         </w:p>
       </w:tc>
@@ -13049,7 +13306,7 @@
               <w:szCs w:val="18"/>
               <w:rtl w:val="0"/>
             </w:rPr>
-            <w:t xml:space="preserve">Versión:  1.0</w:t>
+            <w:t xml:space="preserve">Versión:  2.0</w:t>
           </w:r>
         </w:p>
       </w:tc>
@@ -13136,7 +13393,7 @@
               <w:szCs w:val="18"/>
               <w:rtl w:val="0"/>
             </w:rPr>
-            <w:t xml:space="preserve">Fecha: 10/09/2019</w:t>
+            <w:t xml:space="preserve">Fecha: 12/07/2020</w:t>
           </w:r>
         </w:p>
       </w:tc>
@@ -13173,12 +13430,12 @@
 <w:numbering xmlns:mc="http://schemas.openxmlformats.org/markup-compatibility/2006" xmlns:o="urn:schemas-microsoft-com:office:office" xmlns:r="http://schemas.openxmlformats.org/officeDocument/2006/relationships" xmlns:m="http://schemas.openxmlformats.org/officeDocument/2006/math" xmlns:v="urn:schemas-microsoft-com:vml" xmlns:wp="http://schemas.openxmlformats.org/drawingml/2006/wordprocessingDrawing" xmlns:w10="urn:schemas-microsoft-com:office:word" xmlns:w="http://schemas.openxmlformats.org/wordprocessingml/2006/main" xmlns:wne="http://schemas.microsoft.com/office/word/2006/wordml" xmlns:sl="http://schemas.openxmlformats.org/schemaLibrary/2006/main" xmlns:a="http://schemas.openxmlformats.org/drawingml/2006/main" xmlns:pic="http://schemas.openxmlformats.org/drawingml/2006/picture" xmlns:c="http://schemas.openxmlformats.org/drawingml/2006/chart" xmlns:lc="http://schemas.openxmlformats.org/drawingml/2006/lockedCanvas" xmlns:dgm="http://schemas.openxmlformats.org/drawingml/2006/diagram" xmlns:wps="http://schemas.microsoft.com/office/word/2010/wordprocessingShape" xmlns:wpg="http://schemas.microsoft.com/office/word/2010/wordprocessingGroup" xmlns:w14="http://schemas.microsoft.com/office/word/2010/wordml" xmlns:w15="http://schemas.microsoft.com/office/word/2012/wordml">
   <w:abstractNum w:abstractNumId="1">
     <w:lvl w:ilvl="0">
-      <w:start w:val="3"/>
+      <w:start w:val="1"/>
       <w:numFmt w:val="decimal"/>
-      <w:lvlText w:val="%1"/>
+      <w:lvlText w:val="%1."/>
       <w:lvlJc w:val="left"/>
       <w:pPr>
-        <w:ind w:left="360" w:hanging="360"/>
+        <w:ind w:left="720" w:hanging="360"/>
       </w:pPr>
       <w:rPr/>
     </w:lvl>
@@ -13188,17 +13445,17 @@
       <w:lvlText w:val="%1.%2"/>
       <w:lvlJc w:val="left"/>
       <w:pPr>
-        <w:ind w:left="1440" w:hanging="360"/>
+        <w:ind w:left="720" w:hanging="360"/>
       </w:pPr>
       <w:rPr/>
     </w:lvl>
     <w:lvl w:ilvl="2">
       <w:start w:val="1"/>
       <w:numFmt w:val="decimal"/>
-      <w:lvlText w:val="%1.%2.%3"/>
+      <w:lvlText w:val="%3.1"/>
       <w:lvlJc w:val="left"/>
       <w:pPr>
-        <w:ind w:left="2880" w:hanging="720"/>
+        <w:ind w:left="1080" w:hanging="720"/>
       </w:pPr>
       <w:rPr/>
     </w:lvl>
@@ -13208,7 +13465,7 @@
       <w:lvlText w:val="%1.%2.%3.%4"/>
       <w:lvlJc w:val="left"/>
       <w:pPr>
-        <w:ind w:left="3960" w:hanging="720"/>
+        <w:ind w:left="1080" w:hanging="720"/>
       </w:pPr>
       <w:rPr/>
     </w:lvl>
@@ -13218,7 +13475,7 @@
       <w:lvlText w:val="%1.%2.%3.%4.%5"/>
       <w:lvlJc w:val="left"/>
       <w:pPr>
-        <w:ind w:left="5400" w:hanging="1080"/>
+        <w:ind w:left="1440" w:hanging="1080"/>
       </w:pPr>
       <w:rPr/>
     </w:lvl>
@@ -13228,7 +13485,7 @@
       <w:lvlText w:val="%1.%2.%3.%4.%5.%6"/>
       <w:lvlJc w:val="left"/>
       <w:pPr>
-        <w:ind w:left="6480" w:hanging="1080"/>
+        <w:ind w:left="1440" w:hanging="1080"/>
       </w:pPr>
       <w:rPr/>
     </w:lvl>
@@ -13238,7 +13495,7 @@
       <w:lvlText w:val="%1.%2.%3.%4.%5.%6.%7"/>
       <w:lvlJc w:val="left"/>
       <w:pPr>
-        <w:ind w:left="7920" w:hanging="1440"/>
+        <w:ind w:left="1800" w:hanging="1440"/>
       </w:pPr>
       <w:rPr/>
     </w:lvl>
@@ -13248,7 +13505,7 @@
       <w:lvlText w:val="%1.%2.%3.%4.%5.%6.%7.%8"/>
       <w:lvlJc w:val="left"/>
       <w:pPr>
-        <w:ind w:left="9360" w:hanging="1800"/>
+        <w:ind w:left="2160" w:hanging="1800"/>
       </w:pPr>
       <w:rPr/>
     </w:lvl>
@@ -13258,7 +13515,7 @@
       <w:lvlText w:val="%1.%2.%3.%4.%5.%6.%7.%8.%9"/>
       <w:lvlJc w:val="left"/>
       <w:pPr>
-        <w:ind w:left="10440" w:hanging="1800"/>
+        <w:ind w:left="2160" w:hanging="1800"/>
       </w:pPr>
       <w:rPr/>
     </w:lvl>
@@ -13270,7 +13527,7 @@
       <w:lvlText w:val="●"/>
       <w:lvlJc w:val="left"/>
       <w:pPr>
-        <w:ind w:left="1005" w:hanging="360"/>
+        <w:ind w:left="720" w:hanging="360"/>
       </w:pPr>
       <w:rPr>
         <w:rFonts w:ascii="Noto Sans Symbols" w:cs="Noto Sans Symbols" w:eastAsia="Noto Sans Symbols" w:hAnsi="Noto Sans Symbols"/>
@@ -13282,7 +13539,7 @@
       <w:lvlText w:val="o"/>
       <w:lvlJc w:val="left"/>
       <w:pPr>
-        <w:ind w:left="1725" w:hanging="360"/>
+        <w:ind w:left="1440" w:hanging="360"/>
       </w:pPr>
       <w:rPr>
         <w:rFonts w:ascii="Courier New" w:cs="Courier New" w:eastAsia="Courier New" w:hAnsi="Courier New"/>
@@ -13294,7 +13551,7 @@
       <w:lvlText w:val="▪"/>
       <w:lvlJc w:val="left"/>
       <w:pPr>
-        <w:ind w:left="2445" w:hanging="360"/>
+        <w:ind w:left="2160" w:hanging="360"/>
       </w:pPr>
       <w:rPr>
         <w:rFonts w:ascii="Noto Sans Symbols" w:cs="Noto Sans Symbols" w:eastAsia="Noto Sans Symbols" w:hAnsi="Noto Sans Symbols"/>
@@ -13306,7 +13563,7 @@
       <w:lvlText w:val="●"/>
       <w:lvlJc w:val="left"/>
       <w:pPr>
-        <w:ind w:left="3165" w:hanging="360"/>
+        <w:ind w:left="2880" w:hanging="360"/>
       </w:pPr>
       <w:rPr>
         <w:rFonts w:ascii="Noto Sans Symbols" w:cs="Noto Sans Symbols" w:eastAsia="Noto Sans Symbols" w:hAnsi="Noto Sans Symbols"/>
@@ -13318,7 +13575,7 @@
       <w:lvlText w:val="o"/>
       <w:lvlJc w:val="left"/>
       <w:pPr>
-        <w:ind w:left="3885" w:hanging="360"/>
+        <w:ind w:left="3600" w:hanging="360"/>
       </w:pPr>
       <w:rPr>
         <w:rFonts w:ascii="Courier New" w:cs="Courier New" w:eastAsia="Courier New" w:hAnsi="Courier New"/>
@@ -13330,7 +13587,7 @@
       <w:lvlText w:val="▪"/>
       <w:lvlJc w:val="left"/>
       <w:pPr>
-        <w:ind w:left="4605" w:hanging="360"/>
+        <w:ind w:left="4320" w:hanging="360"/>
       </w:pPr>
       <w:rPr>
         <w:rFonts w:ascii="Noto Sans Symbols" w:cs="Noto Sans Symbols" w:eastAsia="Noto Sans Symbols" w:hAnsi="Noto Sans Symbols"/>
@@ -13342,7 +13599,7 @@
       <w:lvlText w:val="●"/>
       <w:lvlJc w:val="left"/>
       <w:pPr>
-        <w:ind w:left="5325" w:hanging="360"/>
+        <w:ind w:left="5040" w:hanging="360"/>
       </w:pPr>
       <w:rPr>
         <w:rFonts w:ascii="Noto Sans Symbols" w:cs="Noto Sans Symbols" w:eastAsia="Noto Sans Symbols" w:hAnsi="Noto Sans Symbols"/>
@@ -13354,7 +13611,7 @@
       <w:lvlText w:val="o"/>
       <w:lvlJc w:val="left"/>
       <w:pPr>
-        <w:ind w:left="6045" w:hanging="360"/>
+        <w:ind w:left="5760" w:hanging="360"/>
       </w:pPr>
       <w:rPr>
         <w:rFonts w:ascii="Courier New" w:cs="Courier New" w:eastAsia="Courier New" w:hAnsi="Courier New"/>
@@ -13366,7 +13623,7 @@
       <w:lvlText w:val="▪"/>
       <w:lvlJc w:val="left"/>
       <w:pPr>
-        <w:ind w:left="6765" w:hanging="360"/>
+        <w:ind w:left="6480" w:hanging="360"/>
       </w:pPr>
       <w:rPr>
         <w:rFonts w:ascii="Noto Sans Symbols" w:cs="Noto Sans Symbols" w:eastAsia="Noto Sans Symbols" w:hAnsi="Noto Sans Symbols"/>
@@ -13374,6 +13631,208 @@
     </w:lvl>
   </w:abstractNum>
   <w:abstractNum w:abstractNumId="3">
+    <w:lvl w:ilvl="0">
+      <w:start w:val="1"/>
+      <w:numFmt w:val="decimal"/>
+      <w:lvlText w:val="%1"/>
+      <w:lvlJc w:val="left"/>
+      <w:pPr>
+        <w:ind w:left="360" w:hanging="360"/>
+      </w:pPr>
+      <w:rPr/>
+    </w:lvl>
+    <w:lvl w:ilvl="1">
+      <w:start w:val="1"/>
+      <w:numFmt w:val="decimal"/>
+      <w:lvlText w:val="%1.%2"/>
+      <w:lvlJc w:val="left"/>
+      <w:pPr>
+        <w:ind w:left="1080" w:hanging="360"/>
+      </w:pPr>
+      <w:rPr/>
+    </w:lvl>
+    <w:lvl w:ilvl="2">
+      <w:start w:val="1"/>
+      <w:numFmt w:val="decimal"/>
+      <w:lvlText w:val="%1.%2.%3"/>
+      <w:lvlJc w:val="left"/>
+      <w:pPr>
+        <w:ind w:left="2160" w:hanging="720"/>
+      </w:pPr>
+      <w:rPr/>
+    </w:lvl>
+    <w:lvl w:ilvl="3">
+      <w:start w:val="1"/>
+      <w:numFmt w:val="decimal"/>
+      <w:lvlText w:val="%1.%2.%3.%4"/>
+      <w:lvlJc w:val="left"/>
+      <w:pPr>
+        <w:ind w:left="2880" w:hanging="720"/>
+      </w:pPr>
+      <w:rPr/>
+    </w:lvl>
+    <w:lvl w:ilvl="4">
+      <w:start w:val="1"/>
+      <w:numFmt w:val="decimal"/>
+      <w:lvlText w:val="%1.%2.%3.%4.%5"/>
+      <w:lvlJc w:val="left"/>
+      <w:pPr>
+        <w:ind w:left="3960" w:hanging="1080"/>
+      </w:pPr>
+      <w:rPr/>
+    </w:lvl>
+    <w:lvl w:ilvl="5">
+      <w:start w:val="1"/>
+      <w:numFmt w:val="decimal"/>
+      <w:lvlText w:val="%1.%2.%3.%4.%5.%6"/>
+      <w:lvlJc w:val="left"/>
+      <w:pPr>
+        <w:ind w:left="4680" w:hanging="1080"/>
+      </w:pPr>
+      <w:rPr/>
+    </w:lvl>
+    <w:lvl w:ilvl="6">
+      <w:start w:val="1"/>
+      <w:numFmt w:val="decimal"/>
+      <w:lvlText w:val="%1.%2.%3.%4.%5.%6.%7"/>
+      <w:lvlJc w:val="left"/>
+      <w:pPr>
+        <w:ind w:left="5760" w:hanging="1440"/>
+      </w:pPr>
+      <w:rPr/>
+    </w:lvl>
+    <w:lvl w:ilvl="7">
+      <w:start w:val="1"/>
+      <w:numFmt w:val="decimal"/>
+      <w:lvlText w:val="%1.%2.%3.%4.%5.%6.%7.%8"/>
+      <w:lvlJc w:val="left"/>
+      <w:pPr>
+        <w:ind w:left="6840" w:hanging="1800"/>
+      </w:pPr>
+      <w:rPr/>
+    </w:lvl>
+    <w:lvl w:ilvl="8">
+      <w:start w:val="1"/>
+      <w:numFmt w:val="decimal"/>
+      <w:lvlText w:val="%1.%2.%3.%4.%5.%6.%7.%8.%9"/>
+      <w:lvlJc w:val="left"/>
+      <w:pPr>
+        <w:ind w:left="7560" w:hanging="1800"/>
+      </w:pPr>
+      <w:rPr/>
+    </w:lvl>
+  </w:abstractNum>
+  <w:abstractNum w:abstractNumId="4">
+    <w:lvl w:ilvl="0">
+      <w:start w:val="1"/>
+      <w:numFmt w:val="bullet"/>
+      <w:lvlText w:val="-"/>
+      <w:lvlJc w:val="left"/>
+      <w:pPr>
+        <w:ind w:left="720" w:hanging="360"/>
+      </w:pPr>
+      <w:rPr>
+        <w:u w:val="none"/>
+      </w:rPr>
+    </w:lvl>
+    <w:lvl w:ilvl="1">
+      <w:start w:val="1"/>
+      <w:numFmt w:val="bullet"/>
+      <w:lvlText w:val="-"/>
+      <w:lvlJc w:val="left"/>
+      <w:pPr>
+        <w:ind w:left="1440" w:hanging="360"/>
+      </w:pPr>
+      <w:rPr>
+        <w:u w:val="none"/>
+      </w:rPr>
+    </w:lvl>
+    <w:lvl w:ilvl="2">
+      <w:start w:val="1"/>
+      <w:numFmt w:val="bullet"/>
+      <w:lvlText w:val="-"/>
+      <w:lvlJc w:val="left"/>
+      <w:pPr>
+        <w:ind w:left="2160" w:hanging="360"/>
+      </w:pPr>
+      <w:rPr>
+        <w:u w:val="none"/>
+      </w:rPr>
+    </w:lvl>
+    <w:lvl w:ilvl="3">
+      <w:start w:val="1"/>
+      <w:numFmt w:val="bullet"/>
+      <w:lvlText w:val="-"/>
+      <w:lvlJc w:val="left"/>
+      <w:pPr>
+        <w:ind w:left="2880" w:hanging="360"/>
+      </w:pPr>
+      <w:rPr>
+        <w:u w:val="none"/>
+      </w:rPr>
+    </w:lvl>
+    <w:lvl w:ilvl="4">
+      <w:start w:val="1"/>
+      <w:numFmt w:val="bullet"/>
+      <w:lvlText w:val="-"/>
+      <w:lvlJc w:val="left"/>
+      <w:pPr>
+        <w:ind w:left="3600" w:hanging="360"/>
+      </w:pPr>
+      <w:rPr>
+        <w:u w:val="none"/>
+      </w:rPr>
+    </w:lvl>
+    <w:lvl w:ilvl="5">
+      <w:start w:val="1"/>
+      <w:numFmt w:val="bullet"/>
+      <w:lvlText w:val="-"/>
+      <w:lvlJc w:val="left"/>
+      <w:pPr>
+        <w:ind w:left="4320" w:hanging="360"/>
+      </w:pPr>
+      <w:rPr>
+        <w:u w:val="none"/>
+      </w:rPr>
+    </w:lvl>
+    <w:lvl w:ilvl="6">
+      <w:start w:val="1"/>
+      <w:numFmt w:val="bullet"/>
+      <w:lvlText w:val="-"/>
+      <w:lvlJc w:val="left"/>
+      <w:pPr>
+        <w:ind w:left="5040" w:hanging="360"/>
+      </w:pPr>
+      <w:rPr>
+        <w:u w:val="none"/>
+      </w:rPr>
+    </w:lvl>
+    <w:lvl w:ilvl="7">
+      <w:start w:val="1"/>
+      <w:numFmt w:val="bullet"/>
+      <w:lvlText w:val="-"/>
+      <w:lvlJc w:val="left"/>
+      <w:pPr>
+        <w:ind w:left="5760" w:hanging="360"/>
+      </w:pPr>
+      <w:rPr>
+        <w:u w:val="none"/>
+      </w:rPr>
+    </w:lvl>
+    <w:lvl w:ilvl="8">
+      <w:start w:val="1"/>
+      <w:numFmt w:val="bullet"/>
+      <w:lvlText w:val="-"/>
+      <w:lvlJc w:val="left"/>
+      <w:pPr>
+        <w:ind w:left="6480" w:hanging="360"/>
+      </w:pPr>
+      <w:rPr>
+        <w:u w:val="none"/>
+      </w:rPr>
+    </w:lvl>
+  </w:abstractNum>
+  <w:abstractNum w:abstractNumId="5">
     <w:lvl w:ilvl="0">
       <w:start w:val="1"/>
       <w:numFmt w:val="bullet"/>
@@ -13483,14 +13942,124 @@
       </w:rPr>
     </w:lvl>
   </w:abstractNum>
-  <w:abstractNum w:abstractNumId="4">
+  <w:abstractNum w:abstractNumId="6">
     <w:lvl w:ilvl="0">
       <w:start w:val="1"/>
+      <w:numFmt w:val="bullet"/>
+      <w:lvlText w:val="-"/>
+      <w:lvlJc w:val="left"/>
+      <w:pPr>
+        <w:ind w:left="720" w:hanging="360"/>
+      </w:pPr>
+      <w:rPr>
+        <w:u w:val="none"/>
+      </w:rPr>
+    </w:lvl>
+    <w:lvl w:ilvl="1">
+      <w:start w:val="1"/>
+      <w:numFmt w:val="bullet"/>
+      <w:lvlText w:val="-"/>
+      <w:lvlJc w:val="left"/>
+      <w:pPr>
+        <w:ind w:left="1440" w:hanging="360"/>
+      </w:pPr>
+      <w:rPr>
+        <w:u w:val="none"/>
+      </w:rPr>
+    </w:lvl>
+    <w:lvl w:ilvl="2">
+      <w:start w:val="1"/>
+      <w:numFmt w:val="bullet"/>
+      <w:lvlText w:val="-"/>
+      <w:lvlJc w:val="left"/>
+      <w:pPr>
+        <w:ind w:left="2160" w:hanging="360"/>
+      </w:pPr>
+      <w:rPr>
+        <w:u w:val="none"/>
+      </w:rPr>
+    </w:lvl>
+    <w:lvl w:ilvl="3">
+      <w:start w:val="1"/>
+      <w:numFmt w:val="bullet"/>
+      <w:lvlText w:val="-"/>
+      <w:lvlJc w:val="left"/>
+      <w:pPr>
+        <w:ind w:left="2880" w:hanging="360"/>
+      </w:pPr>
+      <w:rPr>
+        <w:u w:val="none"/>
+      </w:rPr>
+    </w:lvl>
+    <w:lvl w:ilvl="4">
+      <w:start w:val="1"/>
+      <w:numFmt w:val="bullet"/>
+      <w:lvlText w:val="-"/>
+      <w:lvlJc w:val="left"/>
+      <w:pPr>
+        <w:ind w:left="3600" w:hanging="360"/>
+      </w:pPr>
+      <w:rPr>
+        <w:u w:val="none"/>
+      </w:rPr>
+    </w:lvl>
+    <w:lvl w:ilvl="5">
+      <w:start w:val="1"/>
+      <w:numFmt w:val="bullet"/>
+      <w:lvlText w:val="-"/>
+      <w:lvlJc w:val="left"/>
+      <w:pPr>
+        <w:ind w:left="4320" w:hanging="360"/>
+      </w:pPr>
+      <w:rPr>
+        <w:u w:val="none"/>
+      </w:rPr>
+    </w:lvl>
+    <w:lvl w:ilvl="6">
+      <w:start w:val="1"/>
+      <w:numFmt w:val="bullet"/>
+      <w:lvlText w:val="-"/>
+      <w:lvlJc w:val="left"/>
+      <w:pPr>
+        <w:ind w:left="5040" w:hanging="360"/>
+      </w:pPr>
+      <w:rPr>
+        <w:u w:val="none"/>
+      </w:rPr>
+    </w:lvl>
+    <w:lvl w:ilvl="7">
+      <w:start w:val="1"/>
+      <w:numFmt w:val="bullet"/>
+      <w:lvlText w:val="-"/>
+      <w:lvlJc w:val="left"/>
+      <w:pPr>
+        <w:ind w:left="5760" w:hanging="360"/>
+      </w:pPr>
+      <w:rPr>
+        <w:u w:val="none"/>
+      </w:rPr>
+    </w:lvl>
+    <w:lvl w:ilvl="8">
+      <w:start w:val="1"/>
+      <w:numFmt w:val="bullet"/>
+      <w:lvlText w:val="-"/>
+      <w:lvlJc w:val="left"/>
+      <w:pPr>
+        <w:ind w:left="6480" w:hanging="360"/>
+      </w:pPr>
+      <w:rPr>
+        <w:u w:val="none"/>
+      </w:rPr>
+    </w:lvl>
+  </w:abstractNum>
+  <w:abstractNum w:abstractNumId="7">
+    <w:lvl w:ilvl="0">
+      <w:start w:val="3"/>
       <w:numFmt w:val="decimal"/>
-      <w:lvlText w:val="%1."/>
+      <w:lvlText w:val="%1"/>
       <w:lvlJc w:val="left"/>
       <w:pPr>
-        <w:ind w:left="720" w:hanging="360"/>
+        <w:ind w:left="360" w:hanging="360"/>
       </w:pPr>
       <w:rPr/>
     </w:lvl>
@@ -13500,17 +14069,17 @@
       <w:lvlText w:val="%1.%2"/>
       <w:lvlJc w:val="left"/>
       <w:pPr>
-        <w:ind w:left="720" w:hanging="360"/>
+        <w:ind w:left="1440" w:hanging="360"/>
       </w:pPr>
       <w:rPr/>
     </w:lvl>
     <w:lvl w:ilvl="2">
       <w:start w:val="1"/>
       <w:numFmt w:val="decimal"/>
-      <w:lvlText w:val="%3.1"/>
+      <w:lvlText w:val="%1.%2.%3"/>
       <w:lvlJc w:val="left"/>
       <w:pPr>
-        <w:ind w:left="1080" w:hanging="720"/>
+        <w:ind w:left="2880" w:hanging="720"/>
       </w:pPr>
       <w:rPr/>
     </w:lvl>
@@ -13520,7 +14089,7 @@
       <w:lvlText w:val="%1.%2.%3.%4"/>
       <w:lvlJc w:val="left"/>
       <w:pPr>
-        <w:ind w:left="1080" w:hanging="720"/>
+        <w:ind w:left="3960" w:hanging="720"/>
       </w:pPr>
       <w:rPr/>
     </w:lvl>
@@ -13530,7 +14099,7 @@
       <w:lvlText w:val="%1.%2.%3.%4.%5"/>
       <w:lvlJc w:val="left"/>
       <w:pPr>
-        <w:ind w:left="1440" w:hanging="1080"/>
+        <w:ind w:left="5400" w:hanging="1080"/>
       </w:pPr>
       <w:rPr/>
     </w:lvl>
@@ -13540,7 +14109,7 @@
       <w:lvlText w:val="%1.%2.%3.%4.%5.%6"/>
       <w:lvlJc w:val="left"/>
       <w:pPr>
-        <w:ind w:left="1440" w:hanging="1080"/>
+        <w:ind w:left="6480" w:hanging="1080"/>
       </w:pPr>
       <w:rPr/>
     </w:lvl>
@@ -13550,7 +14119,7 @@
       <w:lvlText w:val="%1.%2.%3.%4.%5.%6.%7"/>
       <w:lvlJc w:val="left"/>
       <w:pPr>
-        <w:ind w:left="1800" w:hanging="1440"/>
+        <w:ind w:left="7920" w:hanging="1440"/>
       </w:pPr>
       <w:rPr/>
     </w:lvl>
@@ -13560,7 +14129,7 @@
       <w:lvlText w:val="%1.%2.%3.%4.%5.%6.%7.%8"/>
       <w:lvlJc w:val="left"/>
       <w:pPr>
-        <w:ind w:left="2160" w:hanging="1800"/>
+        <w:ind w:left="9360" w:hanging="1800"/>
       </w:pPr>
       <w:rPr/>
     </w:lvl>
@@ -13570,214 +14139,12 @@
       <w:lvlText w:val="%1.%2.%3.%4.%5.%6.%7.%8.%9"/>
       <w:lvlJc w:val="left"/>
       <w:pPr>
-        <w:ind w:left="2160" w:hanging="1800"/>
+        <w:ind w:left="10440" w:hanging="1800"/>
       </w:pPr>
       <w:rPr/>
     </w:lvl>
   </w:abstractNum>
-  <w:abstractNum w:abstractNumId="5">
-    <w:lvl w:ilvl="0">
-      <w:start w:val="1"/>
-      <w:numFmt w:val="bullet"/>
-      <w:lvlText w:val="●"/>
-      <w:lvlJc w:val="left"/>
-      <w:pPr>
-        <w:ind w:left="720" w:hanging="360"/>
-      </w:pPr>
-      <w:rPr>
-        <w:rFonts w:ascii="Noto Sans Symbols" w:cs="Noto Sans Symbols" w:eastAsia="Noto Sans Symbols" w:hAnsi="Noto Sans Symbols"/>
-      </w:rPr>
-    </w:lvl>
-    <w:lvl w:ilvl="1">
-      <w:start w:val="1"/>
-      <w:numFmt w:val="bullet"/>
-      <w:lvlText w:val="o"/>
-      <w:lvlJc w:val="left"/>
-      <w:pPr>
-        <w:ind w:left="1440" w:hanging="360"/>
-      </w:pPr>
-      <w:rPr>
-        <w:rFonts w:ascii="Courier New" w:cs="Courier New" w:eastAsia="Courier New" w:hAnsi="Courier New"/>
-      </w:rPr>
-    </w:lvl>
-    <w:lvl w:ilvl="2">
-      <w:start w:val="1"/>
-      <w:numFmt w:val="bullet"/>
-      <w:lvlText w:val="▪"/>
-      <w:lvlJc w:val="left"/>
-      <w:pPr>
-        <w:ind w:left="2160" w:hanging="360"/>
-      </w:pPr>
-      <w:rPr>
-        <w:rFonts w:ascii="Noto Sans Symbols" w:cs="Noto Sans Symbols" w:eastAsia="Noto Sans Symbols" w:hAnsi="Noto Sans Symbols"/>
-      </w:rPr>
-    </w:lvl>
-    <w:lvl w:ilvl="3">
-      <w:start w:val="1"/>
-      <w:numFmt w:val="bullet"/>
-      <w:lvlText w:val="●"/>
-      <w:lvlJc w:val="left"/>
-      <w:pPr>
-        <w:ind w:left="2880" w:hanging="360"/>
-      </w:pPr>
-      <w:rPr>
-        <w:rFonts w:ascii="Noto Sans Symbols" w:cs="Noto Sans Symbols" w:eastAsia="Noto Sans Symbols" w:hAnsi="Noto Sans Symbols"/>
-      </w:rPr>
-    </w:lvl>
-    <w:lvl w:ilvl="4">
-      <w:start w:val="1"/>
-      <w:numFmt w:val="bullet"/>
-      <w:lvlText w:val="o"/>
-      <w:lvlJc w:val="left"/>
-      <w:pPr>
-        <w:ind w:left="3600" w:hanging="360"/>
-      </w:pPr>
-      <w:rPr>
-        <w:rFonts w:ascii="Courier New" w:cs="Courier New" w:eastAsia="Courier New" w:hAnsi="Courier New"/>
-      </w:rPr>
-    </w:lvl>
-    <w:lvl w:ilvl="5">
-      <w:start w:val="1"/>
-      <w:numFmt w:val="bullet"/>
-      <w:lvlText w:val="▪"/>
-      <w:lvlJc w:val="left"/>
-      <w:pPr>
-        <w:ind w:left="4320" w:hanging="360"/>
-      </w:pPr>
-      <w:rPr>
-        <w:rFonts w:ascii="Noto Sans Symbols" w:cs="Noto Sans Symbols" w:eastAsia="Noto Sans Symbols" w:hAnsi="Noto Sans Symbols"/>
-      </w:rPr>
-    </w:lvl>
-    <w:lvl w:ilvl="6">
-      <w:start w:val="1"/>
-      <w:numFmt w:val="bullet"/>
-      <w:lvlText w:val="●"/>
-      <w:lvlJc w:val="left"/>
-      <w:pPr>
-        <w:ind w:left="5040" w:hanging="360"/>
-      </w:pPr>
-      <w:rPr>
-        <w:rFonts w:ascii="Noto Sans Symbols" w:cs="Noto Sans Symbols" w:eastAsia="Noto Sans Symbols" w:hAnsi="Noto Sans Symbols"/>
-      </w:rPr>
-    </w:lvl>
-    <w:lvl w:ilvl="7">
-      <w:start w:val="1"/>
-      <w:numFmt w:val="bullet"/>
-      <w:lvlText w:val="o"/>
-      <w:lvlJc w:val="left"/>
-      <w:pPr>
-        <w:ind w:left="5760" w:hanging="360"/>
-      </w:pPr>
-      <w:rPr>
-        <w:rFonts w:ascii="Courier New" w:cs="Courier New" w:eastAsia="Courier New" w:hAnsi="Courier New"/>
-      </w:rPr>
-    </w:lvl>
-    <w:lvl w:ilvl="8">
-      <w:start w:val="1"/>
-      <w:numFmt w:val="bullet"/>
-      <w:lvlText w:val="▪"/>
-      <w:lvlJc w:val="left"/>
-      <w:pPr>
-        <w:ind w:left="6480" w:hanging="360"/>
-      </w:pPr>
-      <w:rPr>
-        <w:rFonts w:ascii="Noto Sans Symbols" w:cs="Noto Sans Symbols" w:eastAsia="Noto Sans Symbols" w:hAnsi="Noto Sans Symbols"/>
-      </w:rPr>
-    </w:lvl>
-  </w:abstractNum>
-  <w:abstractNum w:abstractNumId="6">
-    <w:lvl w:ilvl="0">
-      <w:start w:val="1"/>
-      <w:numFmt w:val="decimal"/>
-      <w:lvlText w:val="%1"/>
-      <w:lvlJc w:val="left"/>
-      <w:pPr>
-        <w:ind w:left="360" w:hanging="360"/>
-      </w:pPr>
-      <w:rPr/>
-    </w:lvl>
-    <w:lvl w:ilvl="1">
-      <w:start w:val="1"/>
-      <w:numFmt w:val="decimal"/>
-      <w:lvlText w:val="%1.%2"/>
-      <w:lvlJc w:val="left"/>
-      <w:pPr>
-        <w:ind w:left="1080" w:hanging="360"/>
-      </w:pPr>
-      <w:rPr/>
-    </w:lvl>
-    <w:lvl w:ilvl="2">
-      <w:start w:val="1"/>
-      <w:numFmt w:val="decimal"/>
-      <w:lvlText w:val="%1.%2.%3"/>
-      <w:lvlJc w:val="left"/>
-      <w:pPr>
-        <w:ind w:left="2160" w:hanging="720"/>
-      </w:pPr>
-      <w:rPr/>
-    </w:lvl>
-    <w:lvl w:ilvl="3">
-      <w:start w:val="1"/>
-      <w:numFmt w:val="decimal"/>
-      <w:lvlText w:val="%1.%2.%3.%4"/>
-      <w:lvlJc w:val="left"/>
-      <w:pPr>
-        <w:ind w:left="2880" w:hanging="720"/>
-      </w:pPr>
-      <w:rPr/>
-    </w:lvl>
-    <w:lvl w:ilvl="4">
-      <w:start w:val="1"/>
-      <w:numFmt w:val="decimal"/>
-      <w:lvlText w:val="%1.%2.%3.%4.%5"/>
-      <w:lvlJc w:val="left"/>
-      <w:pPr>
-        <w:ind w:left="3960" w:hanging="1080"/>
-      </w:pPr>
-      <w:rPr/>
-    </w:lvl>
-    <w:lvl w:ilvl="5">
-      <w:start w:val="1"/>
-      <w:numFmt w:val="decimal"/>
-      <w:lvlText w:val="%1.%2.%3.%4.%5.%6"/>
-      <w:lvlJc w:val="left"/>
-      <w:pPr>
-        <w:ind w:left="4680" w:hanging="1080"/>
-      </w:pPr>
-      <w:rPr/>
-    </w:lvl>
-    <w:lvl w:ilvl="6">
-      <w:start w:val="1"/>
-      <w:numFmt w:val="decimal"/>
-      <w:lvlText w:val="%1.%2.%3.%4.%5.%6.%7"/>
-      <w:lvlJc w:val="left"/>
-      <w:pPr>
-        <w:ind w:left="5760" w:hanging="1440"/>
-      </w:pPr>
-      <w:rPr/>
-    </w:lvl>
-    <w:lvl w:ilvl="7">
-      <w:start w:val="1"/>
-      <w:numFmt w:val="decimal"/>
-      <w:lvlText w:val="%1.%2.%3.%4.%5.%6.%7.%8"/>
-      <w:lvlJc w:val="left"/>
-      <w:pPr>
-        <w:ind w:left="6840" w:hanging="1800"/>
-      </w:pPr>
-      <w:rPr/>
-    </w:lvl>
-    <w:lvl w:ilvl="8">
-      <w:start w:val="1"/>
-      <w:numFmt w:val="decimal"/>
-      <w:lvlText w:val="%1.%2.%3.%4.%5.%6.%7.%8.%9"/>
-      <w:lvlJc w:val="left"/>
-      <w:pPr>
-        <w:ind w:left="7560" w:hanging="1800"/>
-      </w:pPr>
-      <w:rPr/>
-    </w:lvl>
-  </w:abstractNum>
-  <w:abstractNum w:abstractNumId="7">
+  <w:abstractNum w:abstractNumId="8">
     <w:lvl w:ilvl="0">
       <w:start w:val="1"/>
       <w:numFmt w:val="bullet"/>
@@ -13908,6 +14275,9 @@
   <w:num w:numId="7">
     <w:abstractNumId w:val="7"/>
   </w:num>
+  <w:num w:numId="8">
+    <w:abstractNumId w:val="8"/>
+  </w:num>
 </w:numbering>
 </file>
 
@@ -13928,6 +14298,116 @@
       </w:pPr>
     </w:pPrDefault>
   </w:docDefaults>
+  <w:style w:type="paragraph" w:styleId="Normal" w:default="1">
+    <w:name w:val="normal"/>
+  </w:style>
+  <w:style w:type="table" w:styleId="TableNormal" w:default="1">
+    <w:name w:val="Table Normal"/>
+  </w:style>
+  <w:style w:type="paragraph" w:styleId="Heading1">
+    <w:name w:val="heading 1"/>
+    <w:basedOn w:val="Normal"/>
+    <w:next w:val="Normal"/>
+    <w:pPr>
+      <w:keepNext w:val="1"/>
+      <w:keepLines w:val="1"/>
+      <w:spacing w:after="0" w:before="480" w:lineRule="auto"/>
+    </w:pPr>
+    <w:rPr>
+      <w:rFonts w:ascii="Cambria" w:cs="Cambria" w:eastAsia="Cambria" w:hAnsi="Cambria"/>
+      <w:b w:val="1"/>
+      <w:color w:val="366091"/>
+      <w:sz w:val="28"/>
+      <w:szCs w:val="28"/>
+    </w:rPr>
+  </w:style>
+  <w:style w:type="paragraph" w:styleId="Heading2">
+    <w:name w:val="heading 2"/>
+    <w:basedOn w:val="Normal"/>
+    <w:next w:val="Normal"/>
+    <w:pPr>
+      <w:keepNext w:val="1"/>
+      <w:keepLines w:val="1"/>
+      <w:spacing w:after="0" w:before="200" w:lineRule="auto"/>
+    </w:pPr>
+    <w:rPr>
+      <w:b w:val="1"/>
+    </w:rPr>
+  </w:style>
+  <w:style w:type="paragraph" w:styleId="Heading3">
+    <w:name w:val="heading 3"/>
+    <w:basedOn w:val="Normal"/>
+    <w:next w:val="Normal"/>
+    <w:pPr>
+      <w:keepNext w:val="1"/>
+      <w:keepLines w:val="1"/>
+      <w:spacing w:after="0" w:before="200" w:lineRule="auto"/>
+    </w:pPr>
+    <w:rPr>
+      <w:b w:val="1"/>
+      <w:sz w:val="24"/>
+      <w:szCs w:val="24"/>
+    </w:rPr>
+  </w:style>
+  <w:style w:type="paragraph" w:styleId="Heading4">
+    <w:name w:val="heading 4"/>
+    <w:basedOn w:val="Normal"/>
+    <w:next w:val="Normal"/>
+    <w:pPr>
+      <w:keepNext w:val="1"/>
+      <w:keepLines w:val="1"/>
+      <w:spacing w:after="0" w:before="200" w:lineRule="auto"/>
+    </w:pPr>
+    <w:rPr>
+      <w:rFonts w:ascii="Cambria" w:cs="Cambria" w:eastAsia="Cambria" w:hAnsi="Cambria"/>
+      <w:b w:val="1"/>
+      <w:i w:val="1"/>
+      <w:color w:val="4f81bd"/>
+    </w:rPr>
+  </w:style>
+  <w:style w:type="paragraph" w:styleId="Heading5">
+    <w:name w:val="heading 5"/>
+    <w:basedOn w:val="Normal"/>
+    <w:next w:val="Normal"/>
+    <w:pPr>
+      <w:keepNext w:val="1"/>
+      <w:keepLines w:val="1"/>
+      <w:spacing w:after="40" w:before="220" w:lineRule="auto"/>
+    </w:pPr>
+    <w:rPr>
+      <w:b w:val="1"/>
+    </w:rPr>
+  </w:style>
+  <w:style w:type="paragraph" w:styleId="Heading6">
+    <w:name w:val="heading 6"/>
+    <w:basedOn w:val="Normal"/>
+    <w:next w:val="Normal"/>
+    <w:pPr>
+      <w:keepNext w:val="1"/>
+      <w:keepLines w:val="1"/>
+      <w:spacing w:after="40" w:before="200" w:lineRule="auto"/>
+    </w:pPr>
+    <w:rPr>
+      <w:b w:val="1"/>
+      <w:sz w:val="20"/>
+      <w:szCs w:val="20"/>
+    </w:rPr>
+  </w:style>
+  <w:style w:type="paragraph" w:styleId="Title">
+    <w:name w:val="Title"/>
+    <w:basedOn w:val="Normal"/>
+    <w:next w:val="Normal"/>
+    <w:pPr>
+      <w:keepNext w:val="1"/>
+      <w:keepLines w:val="1"/>
+      <w:spacing w:after="120" w:before="480" w:lineRule="auto"/>
+    </w:pPr>
+    <w:rPr>
+      <w:b w:val="1"/>
+      <w:sz w:val="72"/>
+      <w:szCs w:val="72"/>
+    </w:rPr>
+  </w:style>
   <w:style w:type="paragraph" w:styleId="Normal" w:default="1">
     <w:name w:val="normal"/>
   </w:style>
@@ -15042,6 +15522,355 @@
       </w:tblCellMar>
     </w:tblPr>
   </w:style>
+  <w:style w:type="paragraph" w:styleId="Subtitle">
+    <w:name w:val="Subtitle"/>
+    <w:basedOn w:val="Normal"/>
+    <w:next w:val="Normal"/>
+    <w:pPr/>
+    <w:rPr>
+      <w:rFonts w:ascii="Cambria" w:cs="Cambria" w:eastAsia="Cambria" w:hAnsi="Cambria"/>
+      <w:i w:val="1"/>
+      <w:color w:val="4f81bd"/>
+      <w:sz w:val="24"/>
+      <w:szCs w:val="24"/>
+    </w:rPr>
+  </w:style>
+  <w:style w:type="table" w:styleId="Table1">
+    <w:basedOn w:val="TableNormal"/>
+    <w:pPr>
+      <w:spacing w:after="0" w:line="240" w:lineRule="auto"/>
+    </w:pPr>
+    <w:tblPr>
+      <w:tblStyleRowBandSize w:val="1"/>
+      <w:tblStyleColBandSize w:val="1"/>
+      <w:tblCellMar>
+        <w:top w:w="0.0" w:type="dxa"/>
+        <w:left w:w="115.0" w:type="dxa"/>
+        <w:bottom w:w="0.0" w:type="dxa"/>
+        <w:right w:w="115.0" w:type="dxa"/>
+      </w:tblCellMar>
+    </w:tblPr>
+  </w:style>
+  <w:style w:type="table" w:styleId="Table2">
+    <w:basedOn w:val="TableNormal"/>
+    <w:pPr>
+      <w:spacing w:after="0" w:line="240" w:lineRule="auto"/>
+    </w:pPr>
+    <w:tblPr>
+      <w:tblStyleRowBandSize w:val="1"/>
+      <w:tblStyleColBandSize w:val="1"/>
+      <w:tblCellMar>
+        <w:top w:w="0.0" w:type="dxa"/>
+        <w:left w:w="115.0" w:type="dxa"/>
+        <w:bottom w:w="0.0" w:type="dxa"/>
+        <w:right w:w="115.0" w:type="dxa"/>
+      </w:tblCellMar>
+    </w:tblPr>
+  </w:style>
+  <w:style w:type="table" w:styleId="Table3">
+    <w:basedOn w:val="TableNormal"/>
+    <w:pPr>
+      <w:spacing w:after="0" w:line="240" w:lineRule="auto"/>
+    </w:pPr>
+    <w:tblPr>
+      <w:tblStyleRowBandSize w:val="1"/>
+      <w:tblStyleColBandSize w:val="1"/>
+      <w:tblCellMar>
+        <w:top w:w="0.0" w:type="dxa"/>
+        <w:left w:w="115.0" w:type="dxa"/>
+        <w:bottom w:w="0.0" w:type="dxa"/>
+        <w:right w:w="115.0" w:type="dxa"/>
+      </w:tblCellMar>
+    </w:tblPr>
+  </w:style>
+  <w:style w:type="table" w:styleId="Table4">
+    <w:basedOn w:val="TableNormal"/>
+    <w:pPr>
+      <w:spacing w:after="0" w:line="240" w:lineRule="auto"/>
+    </w:pPr>
+    <w:tblPr>
+      <w:tblStyleRowBandSize w:val="1"/>
+      <w:tblStyleColBandSize w:val="1"/>
+      <w:tblCellMar>
+        <w:top w:w="0.0" w:type="dxa"/>
+        <w:left w:w="115.0" w:type="dxa"/>
+        <w:bottom w:w="0.0" w:type="dxa"/>
+        <w:right w:w="115.0" w:type="dxa"/>
+      </w:tblCellMar>
+    </w:tblPr>
+  </w:style>
+  <w:style w:type="table" w:styleId="Table5">
+    <w:basedOn w:val="TableNormal"/>
+    <w:pPr>
+      <w:spacing w:after="0" w:line="240" w:lineRule="auto"/>
+    </w:pPr>
+    <w:tblPr>
+      <w:tblStyleRowBandSize w:val="1"/>
+      <w:tblStyleColBandSize w:val="1"/>
+      <w:tblCellMar>
+        <w:top w:w="0.0" w:type="dxa"/>
+        <w:left w:w="115.0" w:type="dxa"/>
+        <w:bottom w:w="0.0" w:type="dxa"/>
+        <w:right w:w="115.0" w:type="dxa"/>
+      </w:tblCellMar>
+    </w:tblPr>
+  </w:style>
+  <w:style w:type="table" w:styleId="Table6">
+    <w:basedOn w:val="TableNormal"/>
+    <w:pPr>
+      <w:spacing w:after="0" w:line="240" w:lineRule="auto"/>
+    </w:pPr>
+    <w:tblPr>
+      <w:tblStyleRowBandSize w:val="1"/>
+      <w:tblStyleColBandSize w:val="1"/>
+      <w:tblCellMar>
+        <w:top w:w="0.0" w:type="dxa"/>
+        <w:left w:w="115.0" w:type="dxa"/>
+        <w:bottom w:w="0.0" w:type="dxa"/>
+        <w:right w:w="115.0" w:type="dxa"/>
+      </w:tblCellMar>
+    </w:tblPr>
+  </w:style>
+  <w:style w:type="table" w:styleId="Table7">
+    <w:basedOn w:val="TableNormal"/>
+    <w:pPr>
+      <w:spacing w:after="0" w:line="240" w:lineRule="auto"/>
+    </w:pPr>
+    <w:tblPr>
+      <w:tblStyleRowBandSize w:val="1"/>
+      <w:tblStyleColBandSize w:val="1"/>
+      <w:tblCellMar>
+        <w:top w:w="0.0" w:type="dxa"/>
+        <w:left w:w="115.0" w:type="dxa"/>
+        <w:bottom w:w="0.0" w:type="dxa"/>
+        <w:right w:w="115.0" w:type="dxa"/>
+      </w:tblCellMar>
+    </w:tblPr>
+  </w:style>
+  <w:style w:type="table" w:styleId="Table8">
+    <w:basedOn w:val="TableNormal"/>
+    <w:pPr>
+      <w:spacing w:after="0" w:line="240" w:lineRule="auto"/>
+    </w:pPr>
+    <w:tblPr>
+      <w:tblStyleRowBandSize w:val="1"/>
+      <w:tblStyleColBandSize w:val="1"/>
+      <w:tblCellMar>
+        <w:top w:w="0.0" w:type="dxa"/>
+        <w:left w:w="115.0" w:type="dxa"/>
+        <w:bottom w:w="0.0" w:type="dxa"/>
+        <w:right w:w="115.0" w:type="dxa"/>
+      </w:tblCellMar>
+    </w:tblPr>
+  </w:style>
+  <w:style w:type="table" w:styleId="Table9">
+    <w:basedOn w:val="TableNormal"/>
+    <w:pPr>
+      <w:spacing w:after="0" w:line="240" w:lineRule="auto"/>
+    </w:pPr>
+    <w:tblPr>
+      <w:tblStyleRowBandSize w:val="1"/>
+      <w:tblStyleColBandSize w:val="1"/>
+      <w:tblCellMar>
+        <w:top w:w="0.0" w:type="dxa"/>
+        <w:left w:w="115.0" w:type="dxa"/>
+        <w:bottom w:w="0.0" w:type="dxa"/>
+        <w:right w:w="115.0" w:type="dxa"/>
+      </w:tblCellMar>
+    </w:tblPr>
+  </w:style>
+  <w:style w:type="table" w:styleId="Table10">
+    <w:basedOn w:val="TableNormal"/>
+    <w:pPr>
+      <w:spacing w:after="0" w:line="240" w:lineRule="auto"/>
+    </w:pPr>
+    <w:tblPr>
+      <w:tblStyleRowBandSize w:val="1"/>
+      <w:tblStyleColBandSize w:val="1"/>
+      <w:tblCellMar>
+        <w:top w:w="0.0" w:type="dxa"/>
+        <w:left w:w="115.0" w:type="dxa"/>
+        <w:bottom w:w="0.0" w:type="dxa"/>
+        <w:right w:w="115.0" w:type="dxa"/>
+      </w:tblCellMar>
+    </w:tblPr>
+  </w:style>
+  <w:style w:type="table" w:styleId="Table11">
+    <w:basedOn w:val="TableNormal"/>
+    <w:pPr>
+      <w:spacing w:after="0" w:line="240" w:lineRule="auto"/>
+    </w:pPr>
+    <w:tblPr>
+      <w:tblStyleRowBandSize w:val="1"/>
+      <w:tblStyleColBandSize w:val="1"/>
+      <w:tblCellMar>
+        <w:top w:w="0.0" w:type="dxa"/>
+        <w:left w:w="115.0" w:type="dxa"/>
+        <w:bottom w:w="0.0" w:type="dxa"/>
+        <w:right w:w="115.0" w:type="dxa"/>
+      </w:tblCellMar>
+    </w:tblPr>
+  </w:style>
+  <w:style w:type="table" w:styleId="Table12">
+    <w:basedOn w:val="TableNormal"/>
+    <w:pPr>
+      <w:spacing w:after="0" w:line="240" w:lineRule="auto"/>
+    </w:pPr>
+    <w:tblPr>
+      <w:tblStyleRowBandSize w:val="1"/>
+      <w:tblStyleColBandSize w:val="1"/>
+      <w:tblCellMar>
+        <w:top w:w="0.0" w:type="dxa"/>
+        <w:left w:w="115.0" w:type="dxa"/>
+        <w:bottom w:w="0.0" w:type="dxa"/>
+        <w:right w:w="115.0" w:type="dxa"/>
+      </w:tblCellMar>
+    </w:tblPr>
+  </w:style>
+  <w:style w:type="table" w:styleId="Table13">
+    <w:basedOn w:val="TableNormal"/>
+    <w:pPr>
+      <w:spacing w:after="0" w:line="240" w:lineRule="auto"/>
+    </w:pPr>
+    <w:tblPr>
+      <w:tblStyleRowBandSize w:val="1"/>
+      <w:tblStyleColBandSize w:val="1"/>
+      <w:tblCellMar>
+        <w:top w:w="0.0" w:type="dxa"/>
+        <w:left w:w="115.0" w:type="dxa"/>
+        <w:bottom w:w="0.0" w:type="dxa"/>
+        <w:right w:w="115.0" w:type="dxa"/>
+      </w:tblCellMar>
+    </w:tblPr>
+  </w:style>
+  <w:style w:type="table" w:styleId="Table14">
+    <w:basedOn w:val="TableNormal"/>
+    <w:pPr>
+      <w:spacing w:after="0" w:line="240" w:lineRule="auto"/>
+    </w:pPr>
+    <w:tblPr>
+      <w:tblStyleRowBandSize w:val="1"/>
+      <w:tblStyleColBandSize w:val="1"/>
+      <w:tblCellMar>
+        <w:top w:w="0.0" w:type="dxa"/>
+        <w:left w:w="115.0" w:type="dxa"/>
+        <w:bottom w:w="0.0" w:type="dxa"/>
+        <w:right w:w="115.0" w:type="dxa"/>
+      </w:tblCellMar>
+    </w:tblPr>
+  </w:style>
+  <w:style w:type="table" w:styleId="Table15">
+    <w:basedOn w:val="TableNormal"/>
+    <w:pPr>
+      <w:spacing w:after="0" w:line="240" w:lineRule="auto"/>
+    </w:pPr>
+    <w:tblPr>
+      <w:tblStyleRowBandSize w:val="1"/>
+      <w:tblStyleColBandSize w:val="1"/>
+      <w:tblCellMar>
+        <w:top w:w="0.0" w:type="dxa"/>
+        <w:left w:w="115.0" w:type="dxa"/>
+        <w:bottom w:w="0.0" w:type="dxa"/>
+        <w:right w:w="115.0" w:type="dxa"/>
+      </w:tblCellMar>
+    </w:tblPr>
+  </w:style>
+  <w:style w:type="table" w:styleId="Table16">
+    <w:basedOn w:val="TableNormal"/>
+    <w:pPr>
+      <w:spacing w:after="0" w:line="240" w:lineRule="auto"/>
+    </w:pPr>
+    <w:tblPr>
+      <w:tblStyleRowBandSize w:val="1"/>
+      <w:tblStyleColBandSize w:val="1"/>
+      <w:tblCellMar>
+        <w:top w:w="0.0" w:type="dxa"/>
+        <w:left w:w="115.0" w:type="dxa"/>
+        <w:bottom w:w="0.0" w:type="dxa"/>
+        <w:right w:w="115.0" w:type="dxa"/>
+      </w:tblCellMar>
+    </w:tblPr>
+  </w:style>
+  <w:style w:type="table" w:styleId="Table17">
+    <w:basedOn w:val="TableNormal"/>
+    <w:pPr>
+      <w:spacing w:after="0" w:line="240" w:lineRule="auto"/>
+    </w:pPr>
+    <w:tblPr>
+      <w:tblStyleRowBandSize w:val="1"/>
+      <w:tblStyleColBandSize w:val="1"/>
+      <w:tblCellMar>
+        <w:top w:w="0.0" w:type="dxa"/>
+        <w:left w:w="115.0" w:type="dxa"/>
+        <w:bottom w:w="0.0" w:type="dxa"/>
+        <w:right w:w="115.0" w:type="dxa"/>
+      </w:tblCellMar>
+    </w:tblPr>
+  </w:style>
+  <w:style w:type="table" w:styleId="Table18">
+    <w:basedOn w:val="TableNormal"/>
+    <w:pPr>
+      <w:spacing w:after="0" w:line="240" w:lineRule="auto"/>
+    </w:pPr>
+    <w:tblPr>
+      <w:tblStyleRowBandSize w:val="1"/>
+      <w:tblStyleColBandSize w:val="1"/>
+      <w:tblCellMar>
+        <w:top w:w="0.0" w:type="dxa"/>
+        <w:left w:w="115.0" w:type="dxa"/>
+        <w:bottom w:w="0.0" w:type="dxa"/>
+        <w:right w:w="115.0" w:type="dxa"/>
+      </w:tblCellMar>
+    </w:tblPr>
+  </w:style>
+  <w:style w:type="table" w:styleId="Table19">
+    <w:basedOn w:val="TableNormal"/>
+    <w:pPr>
+      <w:spacing w:after="0" w:line="240" w:lineRule="auto"/>
+    </w:pPr>
+    <w:tblPr>
+      <w:tblStyleRowBandSize w:val="1"/>
+      <w:tblStyleColBandSize w:val="1"/>
+      <w:tblCellMar>
+        <w:top w:w="0.0" w:type="dxa"/>
+        <w:left w:w="115.0" w:type="dxa"/>
+        <w:bottom w:w="0.0" w:type="dxa"/>
+        <w:right w:w="115.0" w:type="dxa"/>
+      </w:tblCellMar>
+    </w:tblPr>
+  </w:style>
+  <w:style w:type="table" w:styleId="Table20">
+    <w:basedOn w:val="TableNormal"/>
+    <w:pPr>
+      <w:spacing w:after="0" w:line="240" w:lineRule="auto"/>
+    </w:pPr>
+    <w:tblPr>
+      <w:tblStyleRowBandSize w:val="1"/>
+      <w:tblStyleColBandSize w:val="1"/>
+      <w:tblCellMar>
+        <w:top w:w="0.0" w:type="dxa"/>
+        <w:left w:w="115.0" w:type="dxa"/>
+        <w:bottom w:w="0.0" w:type="dxa"/>
+        <w:right w:w="115.0" w:type="dxa"/>
+      </w:tblCellMar>
+    </w:tblPr>
+  </w:style>
+  <w:style w:type="table" w:styleId="Table21">
+    <w:basedOn w:val="TableNormal"/>
+    <w:pPr>
+      <w:spacing w:after="0" w:line="240" w:lineRule="auto"/>
+    </w:pPr>
+    <w:tblPr>
+      <w:tblStyleRowBandSize w:val="1"/>
+      <w:tblStyleColBandSize w:val="1"/>
+      <w:tblCellMar>
+        <w:top w:w="0.0" w:type="dxa"/>
+        <w:left w:w="115.0" w:type="dxa"/>
+        <w:bottom w:w="0.0" w:type="dxa"/>
+        <w:right w:w="115.0" w:type="dxa"/>
+      </w:tblCellMar>
+    </w:tblPr>
+  </w:style>
 </w:styles>
 </file>
 
@@ -15332,7 +16161,7 @@
 
 <file path=customXML/item1.xml><?xml version="1.0" encoding="utf-8"?>
 <go:gDocsCustomXmlDataStorage xmlns:go="http://customooxmlschemas.google.com/" xmlns:r="http://schemas.openxmlformats.org/officeDocument/2006/relationships">
-  <go:docsCustomData xmlns:go="http://customooxmlschemas.google.com/" roundtripDataSignature="AMtx7mipOwl2PfhIWcsU1e+uG9dMjJ3l2Q==">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</go:docsCustomData>
+  <go:docsCustomData xmlns:go="http://customooxmlschemas.google.com/" roundtripDataSignature="AMtx7mianuOKWL6HXAICiX64Yeoh5WuLhw==">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</go:docsCustomData>
 </go:gDocsCustomXmlDataStorage>
 </file>
 

</xml_diff>